<commit_message>
#380, #431 - Added story content.
</commit_message>
<xml_diff>
--- a/design/Fog Terrier/Design Document.docx
+++ b/design/Fog Terrier/Design Document.docx
@@ -6,7 +6,7 @@
       <mc:Choice Requires="v"/>
       <mc:Fallback>
         <w:drawing>
-          <wp:inline distT="0" distB="0" distL="0" distR="0" wp14:anchorId="6AB3C0D5" wp14:editId="0CF98F90">
+          <wp:inline distT="0" distB="0" distL="0" distR="0" wp14:anchorId="549A0258" wp14:editId="3358C9F4">
             <wp:extent cx="0" cy="0"/>
             <wp:effectExtent l="0" t="0" r="0" b="0"/>
             <wp:docPr id="1" name="Rectangle 1">
@@ -585,7 +585,21 @@
         <w:rPr>
           <w:rFonts w:ascii="Courier New" w:hAnsi="Courier New" w:cs="Courier New"/>
         </w:rPr>
-        <w:t>The player and terrier come across a body in the woods of a greviously wounded woman. Upon closer inspection it turns out</w:t>
+        <w:t xml:space="preserve">The player and terrier come across a body in the woods of a </w:t>
+      </w:r>
+      <w:proofErr w:type="spellStart"/>
+      <w:r>
+        <w:rPr>
+          <w:rFonts w:ascii="Courier New" w:hAnsi="Courier New" w:cs="Courier New"/>
+        </w:rPr>
+        <w:t>greviously</w:t>
+      </w:r>
+      <w:proofErr w:type="spellEnd"/>
+      <w:r>
+        <w:rPr>
+          <w:rFonts w:ascii="Courier New" w:hAnsi="Courier New" w:cs="Courier New"/>
+        </w:rPr>
+        <w:t xml:space="preserve"> wounded woman. Upon closer inspection it turns out</w:t>
       </w:r>
       <w:r>
         <w:rPr>
@@ -846,7 +860,21 @@
         <w:rPr>
           <w:rFonts w:ascii="Courier New" w:hAnsi="Courier New" w:cs="Courier New"/>
         </w:rPr>
-        <w:t>er light from distant streetlights reflects off of the fog to give you more than adequate lighting despite the late hour although the dense fog prevents you from seeing more than a house or two away.  You can barely make out Providence Drive to the east, p</w:t>
+        <w:t xml:space="preserve">er light from distant streetlights reflects </w:t>
+      </w:r>
+      <w:proofErr w:type="gramStart"/>
+      <w:r>
+        <w:rPr>
+          <w:rFonts w:ascii="Courier New" w:hAnsi="Courier New" w:cs="Courier New"/>
+        </w:rPr>
+        <w:t>off of</w:t>
+      </w:r>
+      <w:proofErr w:type="gramEnd"/>
+      <w:r>
+        <w:rPr>
+          <w:rFonts w:ascii="Courier New" w:hAnsi="Courier New" w:cs="Courier New"/>
+        </w:rPr>
+        <w:t xml:space="preserve"> the fog to give you more than adequate lighting despite the late hour although the dense fog prevents you from seeing more than a house or two away.  You can barely make out Providence Drive to the east, p</w:t>
       </w:r>
       <w:r>
         <w:rPr>
@@ -938,7 +966,21 @@
         <w:rPr>
           <w:rFonts w:ascii="Courier New" w:hAnsi="Courier New" w:cs="Courier New"/>
         </w:rPr>
-        <w:t xml:space="preserve"> pair of window wells and a worn patch of grass from frequent late night walks around the house with your dog.</w:t>
+        <w:t xml:space="preserve"> pair of window wells and a worn patch of grass from frequent </w:t>
+      </w:r>
+      <w:proofErr w:type="gramStart"/>
+      <w:r>
+        <w:rPr>
+          <w:rFonts w:ascii="Courier New" w:hAnsi="Courier New" w:cs="Courier New"/>
+        </w:rPr>
+        <w:t>late night</w:t>
+      </w:r>
+      <w:proofErr w:type="gramEnd"/>
+      <w:r>
+        <w:rPr>
+          <w:rFonts w:ascii="Courier New" w:hAnsi="Courier New" w:cs="Courier New"/>
+        </w:rPr>
+        <w:t xml:space="preserve"> walks around the house with your dog.</w:t>
       </w:r>
     </w:p>
     <w:p>
@@ -982,7 +1024,21 @@
         <w:rPr>
           <w:rFonts w:ascii="Courier New" w:hAnsi="Courier New" w:cs="Courier New"/>
         </w:rPr>
-        <w:t xml:space="preserve"> fog conceals most of the blemishes in the paint and siding, though the tall weed-infested</w:t>
+        <w:t xml:space="preserve"> fog </w:t>
+      </w:r>
+      <w:proofErr w:type="gramStart"/>
+      <w:r>
+        <w:rPr>
+          <w:rFonts w:ascii="Courier New" w:hAnsi="Courier New" w:cs="Courier New"/>
+        </w:rPr>
+        <w:t>conceals</w:t>
+      </w:r>
+      <w:proofErr w:type="gramEnd"/>
+      <w:r>
+        <w:rPr>
+          <w:rFonts w:ascii="Courier New" w:hAnsi="Courier New" w:cs="Courier New"/>
+        </w:rPr>
+        <w:t xml:space="preserve"> most of the blemishes in the paint and siding, though the tall weed-infested</w:t>
       </w:r>
     </w:p>
     <w:p>
@@ -1097,7 +1153,21 @@
         <w:rPr>
           <w:rFonts w:ascii="Courier New" w:hAnsi="Courier New" w:cs="Courier New"/>
         </w:rPr>
-        <w:t>This corner where your street meets the main neighborhood access road is typically fairly quiet but tonight it has almost has life of its own.</w:t>
+        <w:t xml:space="preserve">This corner where your street meets the main neighborhood access road is typically </w:t>
+      </w:r>
+      <w:proofErr w:type="gramStart"/>
+      <w:r>
+        <w:rPr>
+          <w:rFonts w:ascii="Courier New" w:hAnsi="Courier New" w:cs="Courier New"/>
+        </w:rPr>
+        <w:t>fairly quiet</w:t>
+      </w:r>
+      <w:proofErr w:type="gramEnd"/>
+      <w:r>
+        <w:rPr>
+          <w:rFonts w:ascii="Courier New" w:hAnsi="Courier New" w:cs="Courier New"/>
+        </w:rPr>
+        <w:t xml:space="preserve"> but tonight it has almost has life of its own.</w:t>
       </w:r>
     </w:p>
     <w:p>
@@ -1240,7 +1310,21 @@
         <w:rPr>
           <w:rFonts w:ascii="Courier New" w:hAnsi="Courier New" w:cs="Courier New"/>
         </w:rPr>
-        <w:t>f the street features a number of foreclosed or otherwise vacant homes from those who were fortunate enough to have left this dying town and moved elsewhere. A few homes still have occupants, though most of these have For Sale signs in their yards. Fog obs</w:t>
+        <w:t xml:space="preserve">f the street features </w:t>
+      </w:r>
+      <w:proofErr w:type="gramStart"/>
+      <w:r>
+        <w:rPr>
+          <w:rFonts w:ascii="Courier New" w:hAnsi="Courier New" w:cs="Courier New"/>
+        </w:rPr>
+        <w:t>a number of</w:t>
+      </w:r>
+      <w:proofErr w:type="gramEnd"/>
+      <w:r>
+        <w:rPr>
+          <w:rFonts w:ascii="Courier New" w:hAnsi="Courier New" w:cs="Courier New"/>
+        </w:rPr>
+        <w:t xml:space="preserve"> foreclosed or otherwise vacant homes from those who were fortunate enough to have left this dying town and moved elsewhere. A few homes still have occupants, though most of these have For Sale signs in their yards. Fog obs</w:t>
       </w:r>
       <w:r>
         <w:rPr>
@@ -1485,24 +1569,60 @@
         <w:pStyle w:val="Heading4"/>
       </w:pPr>
       <w:r>
+        <w:t>#### Providence Lane</w:t>
+      </w:r>
+    </w:p>
+    <w:p>
+      <w:pPr>
+        <w:pStyle w:val="Heading4"/>
+      </w:pPr>
+      <w:r>
+        <w:t>#### Fountain</w:t>
+      </w:r>
+    </w:p>
+    <w:p>
+      <w:pPr>
+        <w:pStyle w:val="Heading4"/>
+      </w:pPr>
+      <w:r>
+        <w:t>#### Outside the Community Center</w:t>
+      </w:r>
+    </w:p>
+    <w:p>
+      <w:r>
+        <w:t xml:space="preserve">The neighborhood’s community center once served as a sales and management office while the neighborhood still had plans of building apartments and condominiums alongside the freestanding homes like your own. Once residential demand plummeted and plans for the </w:t>
+      </w:r>
+      <w:proofErr w:type="gramStart"/>
+      <w:r>
+        <w:t>condos</w:t>
+      </w:r>
+      <w:proofErr w:type="gramEnd"/>
+      <w:r>
+        <w:t xml:space="preserve"> were scrapped, </w:t>
+      </w:r>
+      <w:r>
         <w:lastRenderedPageBreak/>
-        <w:t>#### Providence Lane</w:t>
-      </w:r>
-    </w:p>
-    <w:p>
-      <w:pPr>
-        <w:pStyle w:val="Heading4"/>
-      </w:pPr>
-      <w:r>
-        <w:t>#### Fountain</w:t>
-      </w:r>
-    </w:p>
-    <w:p>
-      <w:pPr>
-        <w:pStyle w:val="Heading4"/>
-      </w:pPr>
-      <w:r>
-        <w:t>#### Outside the Community Center</w:t>
+        <w:t>the management office shut down and they took the towels, exercise equipment and the rest of the community center and pursued less hopeless opportunities elsewhere.</w:t>
+      </w:r>
+    </w:p>
+    <w:p>
+      <w:r>
+        <w:t>What remains is an attractive hollow shell of a white building. Although the paint is chipped in some areas, the building still manages to be appealing, even despite the boarded-up windows and doors.</w:t>
+      </w:r>
+    </w:p>
+    <w:p>
+      <w:r>
+        <w:t>Your wife would have hated to have seen it like this. She used to love to come and exercise inside in the mornings while listening to audio books.</w:t>
+      </w:r>
+    </w:p>
+    <w:p>
+      <w:r>
+        <w:t>A notice board stands in front of the boarded-up doors. Most of the notices are faded and torn, but a few seem to have been added only recently.</w:t>
+      </w:r>
+    </w:p>
+    <w:p>
+      <w:r>
+        <w:t>A walkway stretches from the playground to the north and continues to the southwest to the street corner. A small path leads east to the pool behind the community center.</w:t>
       </w:r>
     </w:p>
     <w:p>
@@ -1514,6 +1634,38 @@
       </w:r>
     </w:p>
     <w:p>
+      <w:r>
+        <w:t>A vast billowing tarp covers the outdoor pool behind the community center, keeping external debris mostly out and protecting the empty pool in case times change and people suddenly want to live in this area again. More likely, the tarp protects various people from potential legal issues should anyone somehow manage to fall into the pool and hurt themselves. From the rancid smells of mildew coming from the pool, you suspect the tarp is not entirely successful in keeping out rain water.</w:t>
+      </w:r>
+    </w:p>
+    <w:p>
+      <w:r>
+        <w:t>Empty pool chairs and side tables line the sides of the pool and a small box for towels rests near the entrance to the pool.</w:t>
+      </w:r>
+    </w:p>
+    <w:p>
+      <w:r>
+        <w:t xml:space="preserve">The tarp flaps in the breeze, making sounds almost like those of sails on a boat as it flutters. </w:t>
+      </w:r>
+      <w:r>
+        <w:t>You’d never noticed before, but b</w:t>
+      </w:r>
+      <w:r>
+        <w:t>etween the</w:t>
+      </w:r>
+      <w:r>
+        <w:t xml:space="preserve"> flapping tarp</w:t>
+      </w:r>
+      <w:r>
+        <w:t xml:space="preserve"> and the pervasive mist, the pool is a _very_ creepy place to hang around at night.</w:t>
+      </w:r>
+    </w:p>
+    <w:p>
+      <w:r>
+        <w:t>A sidewalk leads south to Lebling Drive and a path goes west to the community center.</w:t>
+      </w:r>
+    </w:p>
+    <w:p>
       <w:pPr>
         <w:pStyle w:val="Heading4"/>
       </w:pPr>
@@ -1522,10 +1674,43 @@
       </w:r>
     </w:p>
     <w:p>
+      <w:r>
+        <w:t>What was once a modest neighborhood playground by any standards has now fallen horribly into disrepair.</w:t>
+      </w:r>
+      <w:r>
+        <w:t xml:space="preserve"> A carousel sits here, its center clearly bent and twisted so that any potential rider would have </w:t>
+      </w:r>
+      <w:r>
+        <w:t>a horribly lopsided experience. Several teeter-totters are also here, though their wooden beams appear to be mostly rotted and certainly wouldn’t hold you safely.</w:t>
+      </w:r>
+      <w:r>
+        <w:t xml:space="preserve"> </w:t>
+      </w:r>
+      <w:r>
+        <w:t>Where there once was a two-person swing set, there’s now only a mound of wood chips after the swing set was finally torn down when one of the support beams collapsed in a particularly heavy storm a year ago.</w:t>
+      </w:r>
+    </w:p>
+    <w:p>
+      <w:r>
+        <w:t>The smell of mold and mildew permeates the air, punctuated by the moist air from the foggy weather.</w:t>
+      </w:r>
+    </w:p>
+    <w:p>
+      <w:r>
+        <w:t>The carousel groans and creaks in the wind.</w:t>
+      </w:r>
+    </w:p>
+    <w:p>
+      <w:r>
+        <w:t>Paths lead out from the playground to Whateley Drive to the northeast and Moriarty Lane to the southwest. A different path runs south to the community center.</w:t>
+      </w:r>
+    </w:p>
+    <w:p>
       <w:pPr>
         <w:pStyle w:val="Heading3"/>
       </w:pPr>
       <w:r>
+        <w:lastRenderedPageBreak/>
         <w:t>### The Field</w:t>
       </w:r>
     </w:p>

</xml_diff>

<commit_message>
Updated content. 60% done with descriptions.
</commit_message>
<xml_diff>
--- a/design/Fog Terrier/Design Document.docx
+++ b/design/Fog Terrier/Design Document.docx
@@ -6,7 +6,7 @@
       <mc:Choice Requires="v"/>
       <mc:Fallback>
         <w:drawing>
-          <wp:inline distT="0" distB="0" distL="0" distR="0" wp14:anchorId="40722E07" wp14:editId="775C938A">
+          <wp:inline distT="0" distB="0" distL="0" distR="0" wp14:anchorId="7772C434" wp14:editId="08DDF0EF">
             <wp:extent cx="0" cy="0"/>
             <wp:effectExtent l="0" t="0" r="0" b="0"/>
             <wp:docPr id="1" name="Rectangle 1">
@@ -577,7 +577,21 @@
         <w:rPr>
           <w:rFonts w:ascii="Courier New" w:hAnsi="Courier New" w:cs="Courier New"/>
         </w:rPr>
-        <w:t>The player and terrier come across a body in the woods of a greviously wounded woman. Upon closer inspection it turns out</w:t>
+        <w:t xml:space="preserve">The player and terrier come across a body in the woods of a </w:t>
+      </w:r>
+      <w:proofErr w:type="spellStart"/>
+      <w:r>
+        <w:rPr>
+          <w:rFonts w:ascii="Courier New" w:hAnsi="Courier New" w:cs="Courier New"/>
+        </w:rPr>
+        <w:t>greviously</w:t>
+      </w:r>
+      <w:proofErr w:type="spellEnd"/>
+      <w:r>
+        <w:rPr>
+          <w:rFonts w:ascii="Courier New" w:hAnsi="Courier New" w:cs="Courier New"/>
+        </w:rPr>
+        <w:t xml:space="preserve"> wounded woman. Upon closer inspection it turns out</w:t>
       </w:r>
       <w:r>
         <w:rPr>
@@ -758,13 +772,29 @@
         <w:t xml:space="preserve">even </w:t>
       </w:r>
       <w:r>
-        <w:t xml:space="preserve">you have to admit that when you need to keep the dog out of a room for fear of him ripping up bank paperwork that you have issues. </w:t>
+        <w:t xml:space="preserve">you </w:t>
+      </w:r>
+      <w:proofErr w:type="gramStart"/>
+      <w:r>
+        <w:t>have to</w:t>
+      </w:r>
+      <w:proofErr w:type="gramEnd"/>
+      <w:r>
+        <w:t xml:space="preserve"> admit that when you need to keep the dog out of a room for fear of him ripping up bank paperwork that you have issues. </w:t>
       </w:r>
     </w:p>
     <w:p>
       <w:r>
         <w:lastRenderedPageBreak/>
-        <w:t>Your desktop computer is here on the desk. It looks to be busy installing important system updates at the moment.</w:t>
+        <w:t xml:space="preserve">Your desktop computer is here on the desk. It looks to be busy installing important system updates </w:t>
+      </w:r>
+      <w:proofErr w:type="gramStart"/>
+      <w:r>
+        <w:t>at the moment</w:t>
+      </w:r>
+      <w:proofErr w:type="gramEnd"/>
+      <w:r>
+        <w:t>.</w:t>
       </w:r>
     </w:p>
     <w:p>
@@ -787,7 +817,15 @@
     </w:p>
     <w:p>
       <w:r>
-        <w:t>Aside from the pictures, the only decoration here is a coat rack on the north wall near the front door. Glass double doors, currently {{doorState}}, lead west to your home office and a narrow staircase goes upstairs.</w:t>
+        <w:t>Aside from the pictures, the only decoration here is a coat rack on the north wall near the front door. Glass double doors, currently {{</w:t>
+      </w:r>
+      <w:proofErr w:type="spellStart"/>
+      <w:r>
+        <w:t>doorState</w:t>
+      </w:r>
+      <w:proofErr w:type="spellEnd"/>
+      <w:r>
+        <w:t>}}, lead west to your home office and a narrow staircase goes upstairs.</w:t>
       </w:r>
     </w:p>
     <w:p>
@@ -808,7 +846,15 @@
         <w:t xml:space="preserve">Your kitchen. Gone are the days of clean counters and tabletops, or even, to be frank, eating at the table instead of in the living room. </w:t>
       </w:r>
       <w:r>
-        <w:t>The counters and sink are filled to capacity with empty cups and plates caked with dried fried rice.</w:t>
+        <w:t xml:space="preserve">The counters and sink are </w:t>
+      </w:r>
+      <w:proofErr w:type="gramStart"/>
+      <w:r>
+        <w:t>filled to capacity</w:t>
+      </w:r>
+      <w:proofErr w:type="gramEnd"/>
+      <w:r>
+        <w:t xml:space="preserve"> with empty cups and plates caked with dried fried rice.</w:t>
       </w:r>
     </w:p>
     <w:p>
@@ -829,17 +875,44 @@
     <w:p>
       <w:pPr>
         <w:pStyle w:val="Heading3"/>
-        <w:rPr>
-          <w:rFonts w:ascii="Courier New" w:hAnsi="Courier New" w:cs="Courier New"/>
-          <w:sz w:val="21"/>
-          <w:szCs w:val="21"/>
-        </w:rPr>
       </w:pPr>
       <w:r>
         <w:t>Living Room</w:t>
       </w:r>
     </w:p>
     <w:p>
+      <w:r>
+        <w:t xml:space="preserve">Your living room is an almost literal minefield of dog toys. Many evenings you’ve made your way to or from the couch only to be surprised by a sudden squeak from one of the myriad of squeak toys on the floor. </w:t>
+      </w:r>
+    </w:p>
+    <w:p>
+      <w:r>
+        <w:t>Most evenings you and your terrier spend most of your time here. This hasn’t really changed over the years, but your wife’s favorite spot has been painfully vacant in the eight years following the incident, and her firm rule of no dogs on the couch has not been enforced in as many years.</w:t>
+      </w:r>
+    </w:p>
+    <w:p>
+      <w:r>
+        <w:t xml:space="preserve">A stack of empty Chinese takeout boxes and </w:t>
+      </w:r>
+      <w:r>
+        <w:t>two-liter</w:t>
+      </w:r>
+      <w:r>
+        <w:t xml:space="preserve"> bottles sits on the coffee table.</w:t>
+      </w:r>
+    </w:p>
+    <w:p>
+      <w:r>
+        <w:t xml:space="preserve">Your kitchen is to the </w:t>
+      </w:r>
+      <w:r>
+        <w:t>west</w:t>
+      </w:r>
+      <w:r>
+        <w:t>.</w:t>
+      </w:r>
+    </w:p>
+    <w:p>
       <w:pPr>
         <w:pStyle w:val="Heading3"/>
       </w:pPr>
@@ -894,7 +967,21 @@
         <w:rPr>
           <w:rFonts w:ascii="Courier New" w:hAnsi="Courier New" w:cs="Courier New"/>
         </w:rPr>
-        <w:t>er light from distant streetlights reflects off of the fog to give you more than adequate lighting despite the late hour although the dense fog prevents you from seeing more than a house or two away.  You can barely make out Providence Drive to the east, p</w:t>
+        <w:t xml:space="preserve">er light from distant streetlights reflects </w:t>
+      </w:r>
+      <w:proofErr w:type="gramStart"/>
+      <w:r>
+        <w:rPr>
+          <w:rFonts w:ascii="Courier New" w:hAnsi="Courier New" w:cs="Courier New"/>
+        </w:rPr>
+        <w:t>off of</w:t>
+      </w:r>
+      <w:proofErr w:type="gramEnd"/>
+      <w:r>
+        <w:rPr>
+          <w:rFonts w:ascii="Courier New" w:hAnsi="Courier New" w:cs="Courier New"/>
+        </w:rPr>
+        <w:t xml:space="preserve"> the fog to give you more than adequate lighting despite the late hour although the dense fog prevents you from seeing more than a house or two away.  You can barely make out Providence Drive to the east, p</w:t>
       </w:r>
       <w:r>
         <w:rPr>
@@ -922,6 +1009,7 @@
         <w:rPr>
           <w:rFonts w:ascii="Courier New" w:hAnsi="Courier New" w:cs="Courier New"/>
         </w:rPr>
+        <w:lastRenderedPageBreak/>
         <w:t>The safety and warmth of your kitchen is inside to the north while the yard joins small side yards to the northeast and northwest.</w:t>
       </w:r>
     </w:p>
@@ -986,113 +1074,962 @@
         <w:rPr>
           <w:rFonts w:ascii="Courier New" w:hAnsi="Courier New" w:cs="Courier New"/>
         </w:rPr>
-        <w:t xml:space="preserve"> pair of window wells and a worn patch of grass from frequent late night walks around the house with your dog.</w:t>
-      </w:r>
-    </w:p>
-    <w:p>
-      <w:pPr>
-        <w:pStyle w:val="PlainText"/>
-        <w:rPr>
-          <w:rFonts w:ascii="Courier New" w:hAnsi="Courier New" w:cs="Courier New"/>
-        </w:rPr>
-      </w:pPr>
-    </w:p>
-    <w:p>
-      <w:pPr>
-        <w:pStyle w:val="Heading3"/>
-      </w:pPr>
-      <w:r>
+        <w:t xml:space="preserve"> pair of window wells and a worn patch of grass from frequent </w:t>
+      </w:r>
+      <w:proofErr w:type="gramStart"/>
+      <w:r>
+        <w:rPr>
+          <w:rFonts w:ascii="Courier New" w:hAnsi="Courier New" w:cs="Courier New"/>
+        </w:rPr>
+        <w:t>late night</w:t>
+      </w:r>
+      <w:proofErr w:type="gramEnd"/>
+      <w:r>
+        <w:rPr>
+          <w:rFonts w:ascii="Courier New" w:hAnsi="Courier New" w:cs="Courier New"/>
+        </w:rPr>
+        <w:t xml:space="preserve"> walks around the house with your dog.</w:t>
+      </w:r>
+    </w:p>
+    <w:p>
+      <w:pPr>
+        <w:pStyle w:val="PlainText"/>
+        <w:rPr>
+          <w:rFonts w:ascii="Courier New" w:hAnsi="Courier New" w:cs="Courier New"/>
+        </w:rPr>
+      </w:pPr>
+    </w:p>
+    <w:p>
+      <w:pPr>
+        <w:pStyle w:val="Heading3"/>
+      </w:pPr>
+      <w:r>
+        <w:t>Front Yard</w:t>
+      </w:r>
+    </w:p>
+    <w:p>
+      <w:pPr>
+        <w:pStyle w:val="PlainText"/>
+        <w:rPr>
+          <w:rFonts w:ascii="Courier New" w:hAnsi="Courier New" w:cs="Courier New"/>
+        </w:rPr>
+      </w:pPr>
+    </w:p>
+    <w:p>
+      <w:pPr>
+        <w:pStyle w:val="PlainText"/>
+        <w:rPr>
+          <w:rFonts w:ascii="Courier New" w:hAnsi="Courier New" w:cs="Courier New"/>
+        </w:rPr>
+      </w:pPr>
+      <w:r>
+        <w:rPr>
+          <w:rFonts w:ascii="Courier New" w:hAnsi="Courier New" w:cs="Courier New"/>
+        </w:rPr>
+        <w:t>The familiar front yard now seems utterly alien in the thick blanket of fog surrounding the area. At least the darkness and</w:t>
+      </w:r>
+      <w:r>
+        <w:rPr>
+          <w:rFonts w:ascii="Courier New" w:hAnsi="Courier New" w:cs="Courier New"/>
+        </w:rPr>
+        <w:t xml:space="preserve"> fog </w:t>
+      </w:r>
+      <w:proofErr w:type="gramStart"/>
+      <w:r>
+        <w:rPr>
+          <w:rFonts w:ascii="Courier New" w:hAnsi="Courier New" w:cs="Courier New"/>
+        </w:rPr>
+        <w:t>conceals</w:t>
+      </w:r>
+      <w:proofErr w:type="gramEnd"/>
+      <w:r>
+        <w:rPr>
+          <w:rFonts w:ascii="Courier New" w:hAnsi="Courier New" w:cs="Courier New"/>
+        </w:rPr>
+        <w:t xml:space="preserve"> most of the blemishes in the paint and siding, though the tall weed-infested</w:t>
+      </w:r>
+    </w:p>
+    <w:p>
+      <w:pPr>
+        <w:pStyle w:val="PlainText"/>
+        <w:rPr>
+          <w:rFonts w:ascii="Courier New" w:hAnsi="Courier New" w:cs="Courier New"/>
+        </w:rPr>
+      </w:pPr>
+      <w:r>
+        <w:rPr>
+          <w:rFonts w:ascii="Courier New" w:hAnsi="Courier New" w:cs="Courier New"/>
+        </w:rPr>
+        <w:t>grass is still able to mock your lackluster lawn care in recent years.</w:t>
+      </w:r>
+    </w:p>
+    <w:p>
+      <w:pPr>
+        <w:pStyle w:val="PlainText"/>
+        <w:rPr>
+          <w:rFonts w:ascii="Courier New" w:hAnsi="Courier New" w:cs="Courier New"/>
+        </w:rPr>
+      </w:pPr>
+    </w:p>
+    <w:p>
+      <w:pPr>
+        <w:pStyle w:val="PlainText"/>
+        <w:rPr>
+          <w:rFonts w:ascii="Courier New" w:hAnsi="Courier New" w:cs="Courier New"/>
+        </w:rPr>
+      </w:pPr>
+      <w:r>
+        <w:rPr>
+          <w:rFonts w:ascii="Courier New" w:hAnsi="Courier New" w:cs="Courier New"/>
+        </w:rPr>
+        <w:t>The streetlights hit the fog and illuminate Whateley Drive in an amber glow as it stretche</w:t>
+      </w:r>
+      <w:r>
+        <w:rPr>
+          <w:rFonts w:ascii="Courier New" w:hAnsi="Courier New" w:cs="Courier New"/>
+        </w:rPr>
+        <w:t>s out to the east and west, though fog obscures visibility to the point that you can barely see a few houses down at a time.</w:t>
+      </w:r>
+    </w:p>
+    <w:p>
+      <w:pPr>
+        <w:pStyle w:val="PlainText"/>
+        <w:rPr>
+          <w:rFonts w:ascii="Courier New" w:hAnsi="Courier New" w:cs="Courier New"/>
+        </w:rPr>
+      </w:pPr>
+    </w:p>
+    <w:p>
+      <w:pPr>
+        <w:pStyle w:val="PlainText"/>
+      </w:pPr>
+      <w:r>
+        <w:rPr>
+          <w:rFonts w:ascii="Courier New" w:hAnsi="Courier New" w:cs="Courier New"/>
+        </w:rPr>
+        <w:t>To the south, a familiar wooden blue door leads inside to your front hall.</w:t>
+      </w:r>
+    </w:p>
+    <w:p>
+      <w:pPr>
+        <w:pStyle w:val="Heading2"/>
+      </w:pPr>
+      <w:r>
+        <w:t>Neighborhood</w:t>
+      </w:r>
+    </w:p>
+    <w:p>
+      <w:pPr>
+        <w:pStyle w:val="PlainText"/>
+        <w:rPr>
+          <w:rFonts w:ascii="Courier New" w:hAnsi="Courier New" w:cs="Courier New"/>
+        </w:rPr>
+      </w:pPr>
+    </w:p>
+    <w:p>
+      <w:pPr>
+        <w:pStyle w:val="Heading3"/>
+      </w:pPr>
+      <w:r>
+        <w:t>Whateley and Moriarty</w:t>
+      </w:r>
+    </w:p>
+    <w:p>
+      <w:pPr>
+        <w:pStyle w:val="PlainText"/>
+        <w:rPr>
+          <w:rFonts w:ascii="Courier New" w:hAnsi="Courier New" w:cs="Courier New"/>
+        </w:rPr>
+      </w:pPr>
+    </w:p>
+    <w:p>
+      <w:pPr>
+        <w:pStyle w:val="PlainText"/>
+        <w:rPr>
+          <w:rFonts w:ascii="Courier New" w:hAnsi="Courier New" w:cs="Courier New"/>
+        </w:rPr>
+      </w:pPr>
+      <w:r>
+        <w:rPr>
+          <w:rFonts w:ascii="Courier New" w:hAnsi="Courier New" w:cs="Courier New"/>
+        </w:rPr>
+        <w:t xml:space="preserve">This corner where your street meets the main neighborhood access road is typically </w:t>
+      </w:r>
+      <w:proofErr w:type="gramStart"/>
+      <w:r>
+        <w:rPr>
+          <w:rFonts w:ascii="Courier New" w:hAnsi="Courier New" w:cs="Courier New"/>
+        </w:rPr>
+        <w:t>fairly quiet</w:t>
+      </w:r>
+      <w:proofErr w:type="gramEnd"/>
+      <w:r>
+        <w:rPr>
+          <w:rFonts w:ascii="Courier New" w:hAnsi="Courier New" w:cs="Courier New"/>
+        </w:rPr>
+        <w:t xml:space="preserve"> but tonight it has almost has life of its own.</w:t>
+      </w:r>
+    </w:p>
+    <w:p>
+      <w:pPr>
+        <w:pStyle w:val="PlainText"/>
+        <w:rPr>
+          <w:rFonts w:ascii="Courier New" w:hAnsi="Courier New" w:cs="Courier New"/>
+        </w:rPr>
+      </w:pPr>
+    </w:p>
+    <w:p>
+      <w:pPr>
+        <w:pStyle w:val="PlainText"/>
+        <w:rPr>
+          <w:rFonts w:ascii="Courier New" w:hAnsi="Courier New" w:cs="Courier New"/>
+        </w:rPr>
+      </w:pPr>
+      <w:r>
+        <w:rPr>
+          <w:rFonts w:ascii="Courier New" w:hAnsi="Courier New" w:cs="Courier New"/>
+        </w:rPr>
+        <w:t>Strange chirping and rustling noises emanate from the densely wooded area on the north side of the road, in fl</w:t>
+      </w:r>
+      <w:r>
+        <w:rPr>
+          <w:rFonts w:ascii="Courier New" w:hAnsi="Courier New" w:cs="Courier New"/>
+        </w:rPr>
+        <w:t>agrant disregard to the five</w:t>
+      </w:r>
+      <w:r>
+        <w:rPr>
+          <w:rFonts w:ascii="Courier New" w:hAnsi="Courier New" w:cs="Courier New"/>
+        </w:rPr>
+        <w:t>-</w:t>
+      </w:r>
+      <w:r>
+        <w:rPr>
+          <w:rFonts w:ascii="Courier New" w:hAnsi="Courier New" w:cs="Courier New"/>
+        </w:rPr>
+        <w:t>year</w:t>
+      </w:r>
+      <w:r>
+        <w:rPr>
+          <w:rFonts w:ascii="Courier New" w:hAnsi="Courier New" w:cs="Courier New"/>
+        </w:rPr>
+        <w:t>-</w:t>
+      </w:r>
+      <w:r>
+        <w:rPr>
+          <w:rFonts w:ascii="Courier New" w:hAnsi="Courier New" w:cs="Courier New"/>
+        </w:rPr>
+        <w:t xml:space="preserve">old notice that these woods are slated to be demolished </w:t>
+      </w:r>
+      <w:r>
+        <w:rPr>
+          <w:rFonts w:ascii="Courier New" w:hAnsi="Courier New" w:cs="Courier New"/>
+        </w:rPr>
+        <w:t>to</w:t>
+      </w:r>
+      <w:r>
+        <w:rPr>
+          <w:rFonts w:ascii="Courier New" w:hAnsi="Courier New" w:cs="Courier New"/>
+        </w:rPr>
+        <w:t xml:space="preserve"> make room for more suburban homes. Apparently, when plans changed, the contractors didn't bother to collect the sign.</w:t>
+      </w:r>
+    </w:p>
+    <w:p>
+      <w:pPr>
+        <w:pStyle w:val="PlainText"/>
+        <w:rPr>
+          <w:rFonts w:ascii="Courier New" w:hAnsi="Courier New" w:cs="Courier New"/>
+        </w:rPr>
+      </w:pPr>
+    </w:p>
+    <w:p>
+      <w:pPr>
+        <w:pStyle w:val="PlainText"/>
+        <w:rPr>
+          <w:rFonts w:ascii="Courier New" w:hAnsi="Courier New" w:cs="Courier New"/>
+        </w:rPr>
+      </w:pPr>
+      <w:r>
+        <w:rPr>
+          <w:rFonts w:ascii="Courier New" w:hAnsi="Courier New" w:cs="Courier New"/>
+        </w:rPr>
+        <w:t>Moriarty Lane extends to the sout</w:t>
+      </w:r>
+      <w:r>
+        <w:rPr>
+          <w:rFonts w:ascii="Courier New" w:hAnsi="Courier New" w:cs="Courier New"/>
+        </w:rPr>
+        <w:t>h while Whateley Drive and your house are to the east and dark, twisty, overgrown trail leads north into the woods and away from the street.</w:t>
+      </w:r>
+    </w:p>
+    <w:p>
+      <w:pPr>
+        <w:pStyle w:val="PlainText"/>
+        <w:rPr>
+          <w:rFonts w:ascii="Courier New" w:hAnsi="Courier New" w:cs="Courier New"/>
+        </w:rPr>
+      </w:pPr>
+    </w:p>
+    <w:p>
+      <w:pPr>
+        <w:pStyle w:val="Heading3"/>
+      </w:pPr>
+      <w:r>
+        <w:t>Whateley Drive (Near Playground)</w:t>
+      </w:r>
+    </w:p>
+    <w:p>
+      <w:pPr>
+        <w:pStyle w:val="PlainText"/>
+        <w:rPr>
+          <w:rFonts w:ascii="Courier New" w:hAnsi="Courier New" w:cs="Courier New"/>
+        </w:rPr>
+      </w:pPr>
+    </w:p>
+    <w:p>
+      <w:pPr>
+        <w:pStyle w:val="PlainText"/>
+        <w:rPr>
+          <w:rFonts w:ascii="Courier New" w:hAnsi="Courier New" w:cs="Courier New"/>
+        </w:rPr>
+      </w:pPr>
+      <w:r>
+        <w:rPr>
+          <w:rFonts w:ascii="Courier New" w:hAnsi="Courier New" w:cs="Courier New"/>
+        </w:rPr>
+        <w:t>Just a little down the street to the west of your house, this portion o</w:t>
+      </w:r>
+      <w:r>
+        <w:rPr>
+          <w:rFonts w:ascii="Courier New" w:hAnsi="Courier New" w:cs="Courier New"/>
+        </w:rPr>
+        <w:t xml:space="preserve">f the street features </w:t>
+      </w:r>
+      <w:proofErr w:type="gramStart"/>
+      <w:r>
+        <w:rPr>
+          <w:rFonts w:ascii="Courier New" w:hAnsi="Courier New" w:cs="Courier New"/>
+        </w:rPr>
+        <w:t>a number of</w:t>
+      </w:r>
+      <w:proofErr w:type="gramEnd"/>
+      <w:r>
+        <w:rPr>
+          <w:rFonts w:ascii="Courier New" w:hAnsi="Courier New" w:cs="Courier New"/>
+        </w:rPr>
+        <w:t xml:space="preserve"> foreclosed or otherwise vacant homes from those who were fortunate enough to have left this dying town and moved elsewhere. A few homes still have occupants, though most of these have </w:t>
+      </w:r>
+      <w:r>
+        <w:rPr>
+          <w:rFonts w:ascii="Courier New" w:hAnsi="Courier New" w:cs="Courier New"/>
+        </w:rPr>
         <w:lastRenderedPageBreak/>
-        <w:t>Front Yard</w:t>
-      </w:r>
-    </w:p>
-    <w:p>
-      <w:pPr>
-        <w:pStyle w:val="PlainText"/>
-        <w:rPr>
-          <w:rFonts w:ascii="Courier New" w:hAnsi="Courier New" w:cs="Courier New"/>
-        </w:rPr>
-      </w:pPr>
-    </w:p>
-    <w:p>
-      <w:pPr>
-        <w:pStyle w:val="PlainText"/>
-        <w:rPr>
-          <w:rFonts w:ascii="Courier New" w:hAnsi="Courier New" w:cs="Courier New"/>
-        </w:rPr>
-      </w:pPr>
-      <w:r>
-        <w:rPr>
-          <w:rFonts w:ascii="Courier New" w:hAnsi="Courier New" w:cs="Courier New"/>
-        </w:rPr>
-        <w:t>The familiar front yard now seems utterly alien in the thick blanket of fog surrounding the area. At least the darkness and</w:t>
-      </w:r>
-      <w:r>
-        <w:rPr>
-          <w:rFonts w:ascii="Courier New" w:hAnsi="Courier New" w:cs="Courier New"/>
-        </w:rPr>
-        <w:t xml:space="preserve"> fog conceals most of the blemishes in the paint and siding, though the tall weed-infested</w:t>
-      </w:r>
-    </w:p>
-    <w:p>
-      <w:pPr>
-        <w:pStyle w:val="PlainText"/>
-        <w:rPr>
-          <w:rFonts w:ascii="Courier New" w:hAnsi="Courier New" w:cs="Courier New"/>
-        </w:rPr>
-      </w:pPr>
-      <w:r>
-        <w:rPr>
-          <w:rFonts w:ascii="Courier New" w:hAnsi="Courier New" w:cs="Courier New"/>
-        </w:rPr>
-        <w:t>grass is still able to mock your lackluster lawn care in recent years.</w:t>
-      </w:r>
-    </w:p>
-    <w:p>
-      <w:pPr>
-        <w:pStyle w:val="PlainText"/>
-        <w:rPr>
-          <w:rFonts w:ascii="Courier New" w:hAnsi="Courier New" w:cs="Courier New"/>
-        </w:rPr>
-      </w:pPr>
-    </w:p>
-    <w:p>
-      <w:pPr>
-        <w:pStyle w:val="PlainText"/>
-        <w:rPr>
-          <w:rFonts w:ascii="Courier New" w:hAnsi="Courier New" w:cs="Courier New"/>
-        </w:rPr>
-      </w:pPr>
-      <w:r>
-        <w:rPr>
-          <w:rFonts w:ascii="Courier New" w:hAnsi="Courier New" w:cs="Courier New"/>
-        </w:rPr>
-        <w:t>The streetlights hit the fog and illuminate Whateley Drive in an amber glow as it stretche</w:t>
-      </w:r>
-      <w:r>
-        <w:rPr>
-          <w:rFonts w:ascii="Courier New" w:hAnsi="Courier New" w:cs="Courier New"/>
-        </w:rPr>
-        <w:t>s out to the east and west, though fog obscures visibility to the point that you can barely see a few houses down at a time.</w:t>
-      </w:r>
-    </w:p>
-    <w:p>
-      <w:pPr>
-        <w:pStyle w:val="PlainText"/>
-        <w:rPr>
-          <w:rFonts w:ascii="Courier New" w:hAnsi="Courier New" w:cs="Courier New"/>
-        </w:rPr>
-      </w:pPr>
-    </w:p>
-    <w:p>
-      <w:pPr>
-        <w:pStyle w:val="PlainText"/>
-      </w:pPr>
-      <w:r>
-        <w:rPr>
-          <w:rFonts w:ascii="Courier New" w:hAnsi="Courier New" w:cs="Courier New"/>
-        </w:rPr>
-        <w:t>To the south, a familiar wooden blue door leads inside to your front hall.</w:t>
+        <w:t>For Sale signs in their yards. Fog obs</w:t>
+      </w:r>
+      <w:r>
+        <w:rPr>
+          <w:rFonts w:ascii="Courier New" w:hAnsi="Courier New" w:cs="Courier New"/>
+        </w:rPr>
+        <w:t>cures much, but it seems like even the vacant homes are in better shape than yours.</w:t>
+      </w:r>
+    </w:p>
+    <w:p>
+      <w:pPr>
+        <w:pStyle w:val="PlainText"/>
+        <w:rPr>
+          <w:rFonts w:ascii="Courier New" w:hAnsi="Courier New" w:cs="Courier New"/>
+        </w:rPr>
+      </w:pPr>
+    </w:p>
+    <w:p>
+      <w:pPr>
+        <w:pStyle w:val="PlainText"/>
+        <w:rPr>
+          <w:rFonts w:ascii="Courier New" w:hAnsi="Courier New" w:cs="Courier New"/>
+        </w:rPr>
+      </w:pPr>
+      <w:r>
+        <w:rPr>
+          <w:rFonts w:ascii="Courier New" w:hAnsi="Courier New" w:cs="Courier New"/>
+        </w:rPr>
+        <w:t>A poorly maintained walking path juts off from the sidewalk and continues to the south towards the playground and the old community center.</w:t>
+      </w:r>
+    </w:p>
+    <w:p>
+      <w:pPr>
+        <w:pStyle w:val="PlainText"/>
+        <w:rPr>
+          <w:rFonts w:ascii="Courier New" w:hAnsi="Courier New" w:cs="Courier New"/>
+        </w:rPr>
+      </w:pPr>
+    </w:p>
+    <w:p>
+      <w:pPr>
+        <w:pStyle w:val="PlainText"/>
+        <w:rPr>
+          <w:rFonts w:ascii="Courier New" w:hAnsi="Courier New" w:cs="Courier New"/>
+        </w:rPr>
+      </w:pPr>
+      <w:r>
+        <w:rPr>
+          <w:rFonts w:ascii="Courier New" w:hAnsi="Courier New" w:cs="Courier New"/>
+        </w:rPr>
+        <w:t>Whateley Drive continues w</w:t>
+      </w:r>
+      <w:r>
+        <w:rPr>
+          <w:rFonts w:ascii="Courier New" w:hAnsi="Courier New" w:cs="Courier New"/>
+        </w:rPr>
+        <w:t>est to the corner and towards your house to the east.</w:t>
+      </w:r>
+    </w:p>
+    <w:p>
+      <w:pPr>
+        <w:pStyle w:val="PlainText"/>
+        <w:rPr>
+          <w:rFonts w:ascii="Courier New" w:hAnsi="Courier New" w:cs="Courier New"/>
+        </w:rPr>
+      </w:pPr>
+    </w:p>
+    <w:p>
+      <w:pPr>
+        <w:pStyle w:val="Heading3"/>
+      </w:pPr>
+      <w:r>
+        <w:t>Whateley and Providence</w:t>
+      </w:r>
+    </w:p>
+    <w:p>
+      <w:pPr>
+        <w:pStyle w:val="PlainText"/>
+        <w:rPr>
+          <w:rFonts w:ascii="Courier New" w:hAnsi="Courier New" w:cs="Courier New"/>
+        </w:rPr>
+      </w:pPr>
+    </w:p>
+    <w:p>
+      <w:pPr>
+        <w:pStyle w:val="PlainText"/>
+        <w:rPr>
+          <w:rFonts w:ascii="Courier New" w:hAnsi="Courier New" w:cs="Courier New"/>
+        </w:rPr>
+      </w:pPr>
+      <w:r>
+        <w:rPr>
+          <w:rFonts w:ascii="Courier New" w:hAnsi="Courier New" w:cs="Courier New"/>
+        </w:rPr>
+        <w:t xml:space="preserve">The intersection of </w:t>
+      </w:r>
+      <w:r>
+        <w:rPr>
+          <w:rFonts w:ascii="Courier New" w:hAnsi="Courier New" w:cs="Courier New"/>
+        </w:rPr>
+        <w:t>Whateley</w:t>
+      </w:r>
+      <w:r>
+        <w:rPr>
+          <w:rFonts w:ascii="Courier New" w:hAnsi="Courier New" w:cs="Courier New"/>
+        </w:rPr>
+        <w:t xml:space="preserve"> and Providence is punctuated by an unfinished section of street leading off to the north. When they built the neighborhood, they clearly in</w:t>
+      </w:r>
+      <w:r>
+        <w:rPr>
+          <w:rFonts w:ascii="Courier New" w:hAnsi="Courier New" w:cs="Courier New"/>
+        </w:rPr>
+        <w:t>tended to expand it further to the north and even cleared off the land, but the small section of road has now sat for years without expansion as the nearby college shut its doors, residential demand plummeted, and people moved on.</w:t>
+      </w:r>
+    </w:p>
+    <w:p>
+      <w:pPr>
+        <w:pStyle w:val="PlainText"/>
+        <w:rPr>
+          <w:rFonts w:ascii="Courier New" w:hAnsi="Courier New" w:cs="Courier New"/>
+        </w:rPr>
+      </w:pPr>
+    </w:p>
+    <w:p>
+      <w:pPr>
+        <w:pStyle w:val="PlainText"/>
+        <w:rPr>
+          <w:rFonts w:ascii="Courier New" w:hAnsi="Courier New" w:cs="Courier New"/>
+        </w:rPr>
+      </w:pPr>
+      <w:r>
+        <w:rPr>
+          <w:rFonts w:ascii="Courier New" w:hAnsi="Courier New" w:cs="Courier New"/>
+        </w:rPr>
+        <w:t>The street corner rema</w:t>
+      </w:r>
+      <w:r>
+        <w:rPr>
+          <w:rFonts w:ascii="Courier New" w:hAnsi="Courier New" w:cs="Courier New"/>
+        </w:rPr>
+        <w:t>ins and links Providence Lane to the south to your street, Whateley Drive, to the west.</w:t>
+      </w:r>
+    </w:p>
+    <w:p>
+      <w:pPr>
+        <w:pStyle w:val="PlainText"/>
+        <w:rPr>
+          <w:rFonts w:ascii="Courier New" w:hAnsi="Courier New" w:cs="Courier New"/>
+        </w:rPr>
+      </w:pPr>
+    </w:p>
+    <w:p>
+      <w:pPr>
+        <w:pStyle w:val="PlainText"/>
+        <w:rPr>
+          <w:rFonts w:ascii="Courier New" w:hAnsi="Courier New" w:cs="Courier New"/>
+        </w:rPr>
+      </w:pPr>
+      <w:r>
+        <w:rPr>
+          <w:rFonts w:ascii="Courier New" w:hAnsi="Courier New" w:cs="Courier New"/>
+        </w:rPr>
+        <w:t xml:space="preserve">Further to the south, you can barely make out the Anderson Science </w:t>
+      </w:r>
+      <w:proofErr w:type="gramStart"/>
+      <w:r>
+        <w:rPr>
+          <w:rFonts w:ascii="Courier New" w:hAnsi="Courier New" w:cs="Courier New"/>
+        </w:rPr>
+        <w:t xml:space="preserve">Center </w:t>
+      </w:r>
+      <w:r>
+        <w:rPr>
+          <w:rFonts w:ascii="Courier New" w:hAnsi="Courier New" w:cs="Courier New"/>
+        </w:rPr>
+        <w:t xml:space="preserve"> through</w:t>
+      </w:r>
+      <w:proofErr w:type="gramEnd"/>
+      <w:r>
+        <w:rPr>
+          <w:rFonts w:ascii="Courier New" w:hAnsi="Courier New" w:cs="Courier New"/>
+        </w:rPr>
+        <w:t xml:space="preserve"> the fog. Strange, its lights are on.</w:t>
+      </w:r>
+    </w:p>
+    <w:p>
+      <w:pPr>
+        <w:pStyle w:val="PlainText"/>
+        <w:rPr>
+          <w:rFonts w:ascii="Courier New" w:hAnsi="Courier New" w:cs="Courier New"/>
+        </w:rPr>
+      </w:pPr>
+    </w:p>
+    <w:p>
+      <w:pPr>
+        <w:pStyle w:val="Heading3"/>
+      </w:pPr>
+      <w:r>
+        <w:t>Lebling and Moriarty</w:t>
+      </w:r>
+    </w:p>
+    <w:p>
+      <w:r>
+        <w:t xml:space="preserve">The intersection of Lebling and Moriarty </w:t>
+      </w:r>
+      <w:r>
+        <w:t xml:space="preserve">seems almost like a valley between </w:t>
+      </w:r>
+      <w:r>
+        <w:t>two</w:t>
+      </w:r>
+      <w:r>
+        <w:t xml:space="preserve"> massive</w:t>
+      </w:r>
+      <w:r>
+        <w:t xml:space="preserve"> pockets of heavy fog - one further to the north up Moriarty near the stream, and the other to the east, likely from the small pond on Lebling Drive.</w:t>
+      </w:r>
+    </w:p>
+    <w:p>
+      <w:r>
+        <w:t>Moriarty Lane leads south to the main road or north towards your house. Lebling Drive continues to the east of here.</w:t>
+      </w:r>
+    </w:p>
+    <w:p>
+      <w:pPr>
+        <w:pStyle w:val="Heading3"/>
+      </w:pPr>
+      <w:r>
+        <w:t>Lebling D</w:t>
+      </w:r>
+      <w:r>
+        <w:t>rive (Near Pool)</w:t>
+      </w:r>
+    </w:p>
+    <w:p>
+      <w:r>
+        <w:t xml:space="preserve">You are </w:t>
+      </w:r>
+      <w:r>
+        <w:t xml:space="preserve">at the edge of a sea of fog and mist </w:t>
+      </w:r>
+      <w:r>
+        <w:t xml:space="preserve">near the west end of Lebling Drive at the south end of the neighborhood. </w:t>
+      </w:r>
+      <w:r>
+        <w:t>The fog is so thick that you can barely see more than fifteen feet in front of you.</w:t>
+      </w:r>
+    </w:p>
+    <w:p>
+      <w:r>
+        <w:t>Small homes line the north side of the street, overlooking a small man-made pond immediately to the south. The fog over the pond is so thick you can’t even see the fountains that keep the water churning to prevent the ponds from becoming a sea of algae.</w:t>
+      </w:r>
+    </w:p>
+    <w:p>
+      <w:r>
+        <w:t xml:space="preserve">You </w:t>
+      </w:r>
+      <w:r>
+        <w:t xml:space="preserve">hear a rhythmic sound of something large moving </w:t>
+      </w:r>
+      <w:r>
+        <w:t>in the breeze to the north</w:t>
+      </w:r>
+      <w:r>
+        <w:t xml:space="preserve">. </w:t>
+      </w:r>
+      <w:r>
+        <w:t>Although you can barely see it, you remember that a small path wedged between two homes</w:t>
+      </w:r>
+      <w:r>
+        <w:t xml:space="preserve"> goes that way</w:t>
+      </w:r>
+      <w:r>
+        <w:t xml:space="preserve"> to the pool behind the community center.</w:t>
+      </w:r>
+      <w:r>
+        <w:t xml:space="preserve"> </w:t>
+      </w:r>
+    </w:p>
+    <w:p>
+      <w:r>
+        <w:t>The fog eases off to the west and the street continues to the east.</w:t>
+      </w:r>
+    </w:p>
+    <w:p>
+      <w:pPr>
+        <w:pStyle w:val="Heading3"/>
+      </w:pPr>
+      <w:r>
+        <w:t>Lebling Drive (Near Fountain)</w:t>
+      </w:r>
+    </w:p>
+    <w:p>
+      <w:r>
+        <w:t xml:space="preserve">You’re now deep inside of a large cloud of fog, likely coming from the cool water in the decorative pond to the south meeting the atypically </w:t>
+      </w:r>
+      <w:r>
+        <w:lastRenderedPageBreak/>
+        <w:t>warmer air this evening. Visibility is limited to only ten feet in front of you, making it difficult to recognize exactly where you are, despite your familiarity with the neighborhood.</w:t>
+      </w:r>
+    </w:p>
+    <w:p>
+      <w:r>
+        <w:t>The street runs to the east and west and you remember a path heading northeast to a small decorative park with a fountain.</w:t>
+      </w:r>
+    </w:p>
+    <w:p>
+      <w:pPr>
+        <w:pStyle w:val="Heading3"/>
+      </w:pPr>
+      <w:r>
+        <w:t>Lebling and Providence</w:t>
+      </w:r>
+    </w:p>
+    <w:p>
+      <w:r>
+        <w:t>The fog is much thicker here than it is farther to the north</w:t>
+      </w:r>
+      <w:r>
+        <w:t>. That same dense fog extends to the west all along Lebling Drive and seems to be coming from the small man-made pond on the south side of the road.</w:t>
+      </w:r>
+    </w:p>
+    <w:p>
+      <w:r>
+        <w:t>Several parked cars occupy the streets but are half obscured by the dense fog.</w:t>
+      </w:r>
+    </w:p>
+    <w:p>
+      <w:r>
+        <w:t>The main parking lot of the Science Center is accessible to the east via a small path that was built back when the science center was still in business. You think back to fonder days when you and many of your former neighbors would walk that path to the east on the way to work every morning.</w:t>
+      </w:r>
+      <w:r>
+        <w:t xml:space="preserve"> </w:t>
+      </w:r>
+    </w:p>
+    <w:p>
+      <w:r>
+        <w:t>Providence Lane leads to the north towards your house, following the west edge of the Anderson Science Center. Lebling Drive continues westwards along the edge of the pond.</w:t>
+      </w:r>
+    </w:p>
+    <w:p>
+      <w:pPr>
+        <w:pStyle w:val="Heading3"/>
+      </w:pPr>
+      <w:r>
+        <w:t>Moriarty Lane</w:t>
+      </w:r>
+    </w:p>
+    <w:p>
+      <w:r>
+        <w:t>The fog is particularly thick here and seems to be emanating from a small creek behind the homes on the west side of the street.</w:t>
+      </w:r>
+    </w:p>
+    <w:p>
+      <w:r>
+        <w:t>You can hear sounds of trickling water from the west and the occasional whines and groans of metal moving in the wind to the northeast, though you see no way of going that way directly.</w:t>
+      </w:r>
+    </w:p>
+    <w:p>
+      <w:r>
+        <w:t>The street</w:t>
+      </w:r>
+      <w:r>
+        <w:t xml:space="preserve"> continues north and south while a </w:t>
+      </w:r>
+      <w:r>
+        <w:t>break in the fog to the west reveals a small path to the edge of the creek.</w:t>
+      </w:r>
+      <w:r>
+        <w:t xml:space="preserve"> </w:t>
+      </w:r>
+    </w:p>
+    <w:p>
+      <w:pPr>
+        <w:pStyle w:val="Heading3"/>
+      </w:pPr>
+      <w:r>
+        <w:t>Providence Lane</w:t>
+      </w:r>
+    </w:p>
+    <w:p>
+      <w:r>
+        <w:t xml:space="preserve">On a normal day, </w:t>
+      </w:r>
+      <w:r>
+        <w:t xml:space="preserve">Providence Lane would be an ordinary connecting street if it wasn’t for the large form of the two-story Anderson Science Center </w:t>
+      </w:r>
+      <w:r>
+        <w:t>on the east side of the road.</w:t>
+      </w:r>
+    </w:p>
+    <w:p>
+      <w:r>
+        <w:t>Tonight, however, the dense fog gives the street a certain mysterious and otherworldly quality as much of the details of the surrounding world are drowned out by the dense low-hanging fog.</w:t>
+      </w:r>
+    </w:p>
+    <w:p>
+      <w:r>
+        <w:t>The fog grows thicker to the south towards the pond and the entrance to the Science Center, but remains somewhat thick even to the north near your house.</w:t>
+      </w:r>
+    </w:p>
+    <w:p>
+      <w:r>
+        <w:t>A white utility van is parked on the side of the street.</w:t>
+      </w:r>
+    </w:p>
+    <w:p>
+      <w:pPr>
+        <w:pStyle w:val="Heading3"/>
+      </w:pPr>
+      <w:r>
+        <w:t>Fountain</w:t>
+      </w:r>
+    </w:p>
+    <w:p>
+      <w:r>
+        <w:t xml:space="preserve">The fog is incredibly thick in this area and you can barely make out the silhouette of the stone fountain in the middle of a small decorative </w:t>
+      </w:r>
+      <w:r>
+        <w:lastRenderedPageBreak/>
+        <w:t>area. What once was an attractive and lively decoration punctuating some very cozy-looking condominium units and apartments now seems somehow ominous and alien, like a strange artifact of ages past jutting out from the ground in monolithic grandeur.</w:t>
+      </w:r>
+    </w:p>
+    <w:p>
+      <w:r>
+        <w:t>The fountain appears to still be operational, with trickles of water active in its surface and a steady mist billowing out of it as the colder water meets the warmer air. You guess that it’s still slightly too early in the year for water to the fountains to be shut down for the winter.</w:t>
+      </w:r>
+    </w:p>
+    <w:p>
+      <w:r>
+        <w:t>A decorative gravel path leads from the northeast to the southwest.</w:t>
+      </w:r>
+    </w:p>
+    <w:p>
+      <w:pPr>
+        <w:pStyle w:val="Heading3"/>
+      </w:pPr>
+      <w:r>
+        <w:t>Outside the Community Center</w:t>
+      </w:r>
+    </w:p>
+    <w:p>
+      <w:r>
+        <w:t xml:space="preserve">The neighborhood’s community center once served as a sales and management office while the neighborhood still had plans of building apartments and condominiums alongside the freestanding homes like your own. Once residential demand plummeted and plans for the </w:t>
+      </w:r>
+      <w:proofErr w:type="gramStart"/>
+      <w:r>
+        <w:t>condos</w:t>
+      </w:r>
+      <w:proofErr w:type="gramEnd"/>
+      <w:r>
+        <w:t xml:space="preserve"> were scrapped, the management office shut down and they took the towels, exercise equipment and the rest of the community center and pursued less hopeless opportunities elsewhere.</w:t>
+      </w:r>
+    </w:p>
+    <w:p>
+      <w:r>
+        <w:t>What remains is an attractive hollow shell of a white building. Although the paint is chipped in some areas, the building still manages to be appealing, even despite the boarded-up windows and doors.</w:t>
+      </w:r>
+    </w:p>
+    <w:p>
+      <w:r>
+        <w:t>Your wife would have hated to have seen it like this. She used to love to come and exercise inside in the mornings while listening to audio books.</w:t>
+      </w:r>
+    </w:p>
+    <w:p>
+      <w:r>
+        <w:t>A notice board stands in front of the boarded-up doors. Most of the notices are faded and torn, but a few seem to have been added only recently.</w:t>
+      </w:r>
+    </w:p>
+    <w:p>
+      <w:r>
+        <w:t>A walkway stretches from the playground to the north and continues to the southwest to the street corner. A small path leads east to the pool behind the community center.</w:t>
+      </w:r>
+    </w:p>
+    <w:p>
+      <w:pPr>
+        <w:pStyle w:val="Heading3"/>
+      </w:pPr>
+      <w:r>
+        <w:t>Pool</w:t>
+      </w:r>
+    </w:p>
+    <w:p>
+      <w:r>
+        <w:t>A vast billowing tarp covers the outdoor pool behind the community center, keeping external debris mostly out and protecting the empty pool in case times change and people suddenly want to live in this area again. More likely, the tarp protects various people from potential legal issues should anyone somehow manage to fall into the pool and hurt themselves. From the rancid smells of mildew coming from the pool, you suspect the tarp is not entirely successful in keeping out rain water.</w:t>
+      </w:r>
+    </w:p>
+    <w:p>
+      <w:r>
+        <w:t>Empty pool chairs and side tables line the sides of the pool and a small box for towels rests near the entrance to the pool.</w:t>
+      </w:r>
+    </w:p>
+    <w:p>
+      <w:r>
+        <w:t xml:space="preserve">The tarp flaps in the breeze, making sounds almost like those of sails on a boat as it flutters. </w:t>
+      </w:r>
+      <w:r>
+        <w:t>You’d never noticed before, but b</w:t>
+      </w:r>
+      <w:r>
+        <w:t>etween the</w:t>
+      </w:r>
+      <w:r>
+        <w:t xml:space="preserve"> flapping tarp</w:t>
+      </w:r>
+      <w:r>
+        <w:t xml:space="preserve"> and the pervasive mist, the pool is a _very_ creepy place to hang around at night.</w:t>
+      </w:r>
+    </w:p>
+    <w:p>
+      <w:r>
+        <w:lastRenderedPageBreak/>
+        <w:t xml:space="preserve">A sidewalk leads south to </w:t>
+      </w:r>
+      <w:r>
+        <w:t>the dense fog on</w:t>
+      </w:r>
+      <w:r>
+        <w:t xml:space="preserve"> </w:t>
+      </w:r>
+      <w:r>
+        <w:t>Lebling Drive and a path goes west to the community center.</w:t>
+      </w:r>
+    </w:p>
+    <w:p>
+      <w:pPr>
+        <w:pStyle w:val="Heading3"/>
+      </w:pPr>
+      <w:r>
+        <w:t>Playground</w:t>
+      </w:r>
+    </w:p>
+    <w:p>
+      <w:r>
+        <w:t>What was once a modest neighborhood playground by any standards has now fallen horribly into disrepair.</w:t>
+      </w:r>
+      <w:r>
+        <w:t xml:space="preserve"> A carousel sits here, its center clearly bent and twisted so that any potential rider would have </w:t>
+      </w:r>
+      <w:r>
+        <w:t>a horribly lopsided experience. Several teeter-totters are also here, though their wooden beams appear to be mostly rotted and certainly wouldn’t hold you safely.</w:t>
+      </w:r>
+      <w:r>
+        <w:t xml:space="preserve"> </w:t>
+      </w:r>
+      <w:r>
+        <w:t>Where there once was a two-person swing set, there’s now only a mound of wood chips after the swing set was finally torn down when one of the support beams collapsed in a particularly heavy storm a year ago.</w:t>
+      </w:r>
+    </w:p>
+    <w:p>
+      <w:r>
+        <w:t>The smell of mold and mildew permeates the air, punctuated by the moist air from the foggy weather.</w:t>
+      </w:r>
+    </w:p>
+    <w:p>
+      <w:r>
+        <w:t>The carousel groans and creaks in the wind.</w:t>
+      </w:r>
+    </w:p>
+    <w:p>
+      <w:r>
+        <w:t>Paths lead out from the playground to Whateley Drive to the northeast and Moriarty Lane to the southwest. A different path runs south to the community center.</w:t>
+      </w:r>
+    </w:p>
+    <w:p>
+      <w:pPr>
+        <w:pStyle w:val="Heading3"/>
+      </w:pPr>
+      <w:r>
+        <w:t>Entrance to Neighborhood</w:t>
+      </w:r>
+    </w:p>
+    <w:p>
+      <w:r>
+        <w:t xml:space="preserve">Here Moriarty Lane meets Ravenwood Avenue, the major street connecting to the neighborhood. Initial plans for the neighborhood had it expanding to meet </w:t>
+      </w:r>
+      <w:proofErr w:type="spellStart"/>
+      <w:r>
+        <w:t>Holybrook</w:t>
+      </w:r>
+      <w:proofErr w:type="spellEnd"/>
+      <w:r>
+        <w:t xml:space="preserve"> far to the north, but the expansion was cancelled and Ravenwood remains the only lifeline to this slowly decaying portion of suburbia.</w:t>
+      </w:r>
+    </w:p>
+    <w:p>
+      <w:proofErr w:type="gramStart"/>
+      <w:r>
+        <w:t xml:space="preserve">A wooden sign welcoming </w:t>
+      </w:r>
+      <w:r>
+        <w:t>visitors</w:t>
+      </w:r>
+      <w:proofErr w:type="gramEnd"/>
+      <w:r>
+        <w:t xml:space="preserve"> to the neighborhood is overshadowed by a massive cloud of fog looming to the east over the pond bordering the neighborhood and obscures much of your view of Lebling Drive to the northeast.</w:t>
+      </w:r>
+    </w:p>
+    <w:p>
+      <w:r>
+        <w:t>One of the houses in this area must still be occupied as its yard is decorated with all sorts of Halloween decorations, despite it still being early October.</w:t>
+      </w:r>
+    </w:p>
+    <w:p>
+      <w:r>
+        <w:t>Moriarty Lane leads to the north.</w:t>
       </w:r>
     </w:p>
     <w:p>
@@ -1100,797 +2037,98 @@
         <w:pStyle w:val="Heading2"/>
       </w:pPr>
       <w:r>
-        <w:t>Neighborhood</w:t>
-      </w:r>
-    </w:p>
-    <w:p>
-      <w:pPr>
-        <w:pStyle w:val="PlainText"/>
-        <w:rPr>
-          <w:rFonts w:ascii="Courier New" w:hAnsi="Courier New" w:cs="Courier New"/>
-        </w:rPr>
-      </w:pPr>
-    </w:p>
-    <w:p>
-      <w:pPr>
-        <w:pStyle w:val="Heading3"/>
-      </w:pPr>
-      <w:r>
-        <w:t>Whateley and Moriarty</w:t>
-      </w:r>
-    </w:p>
-    <w:p>
-      <w:pPr>
-        <w:pStyle w:val="PlainText"/>
-        <w:rPr>
-          <w:rFonts w:ascii="Courier New" w:hAnsi="Courier New" w:cs="Courier New"/>
-        </w:rPr>
-      </w:pPr>
-    </w:p>
-    <w:p>
-      <w:pPr>
-        <w:pStyle w:val="PlainText"/>
-        <w:rPr>
-          <w:rFonts w:ascii="Courier New" w:hAnsi="Courier New" w:cs="Courier New"/>
-        </w:rPr>
-      </w:pPr>
-      <w:r>
-        <w:rPr>
-          <w:rFonts w:ascii="Courier New" w:hAnsi="Courier New" w:cs="Courier New"/>
-        </w:rPr>
-        <w:t>This corner where your street meets the main neighborhood access road is typically fairly quiet but tonight it has almost has life of its own.</w:t>
-      </w:r>
-    </w:p>
-    <w:p>
-      <w:pPr>
-        <w:pStyle w:val="PlainText"/>
-        <w:rPr>
-          <w:rFonts w:ascii="Courier New" w:hAnsi="Courier New" w:cs="Courier New"/>
-        </w:rPr>
-      </w:pPr>
-    </w:p>
-    <w:p>
-      <w:pPr>
-        <w:pStyle w:val="PlainText"/>
-        <w:rPr>
-          <w:rFonts w:ascii="Courier New" w:hAnsi="Courier New" w:cs="Courier New"/>
-        </w:rPr>
-      </w:pPr>
-      <w:r>
-        <w:rPr>
-          <w:rFonts w:ascii="Courier New" w:hAnsi="Courier New" w:cs="Courier New"/>
-        </w:rPr>
-        <w:t>Strange chirping and rustling noises emanate from the densely wooded area on the north side of the road, in fl</w:t>
-      </w:r>
-      <w:r>
-        <w:rPr>
-          <w:rFonts w:ascii="Courier New" w:hAnsi="Courier New" w:cs="Courier New"/>
-        </w:rPr>
-        <w:t>agrant disregard to the five</w:t>
-      </w:r>
-      <w:r>
-        <w:rPr>
-          <w:rFonts w:ascii="Courier New" w:hAnsi="Courier New" w:cs="Courier New"/>
-        </w:rPr>
-        <w:t>-</w:t>
-      </w:r>
-      <w:r>
-        <w:rPr>
-          <w:rFonts w:ascii="Courier New" w:hAnsi="Courier New" w:cs="Courier New"/>
-        </w:rPr>
-        <w:t>year</w:t>
-      </w:r>
-      <w:r>
-        <w:rPr>
-          <w:rFonts w:ascii="Courier New" w:hAnsi="Courier New" w:cs="Courier New"/>
-        </w:rPr>
-        <w:t>-</w:t>
-      </w:r>
-      <w:r>
-        <w:rPr>
-          <w:rFonts w:ascii="Courier New" w:hAnsi="Courier New" w:cs="Courier New"/>
-        </w:rPr>
-        <w:t xml:space="preserve">old notice that these woods are slated to be demolished </w:t>
-      </w:r>
-      <w:r>
-        <w:rPr>
-          <w:rFonts w:ascii="Courier New" w:hAnsi="Courier New" w:cs="Courier New"/>
-        </w:rPr>
-        <w:t>to</w:t>
-      </w:r>
-      <w:r>
-        <w:rPr>
-          <w:rFonts w:ascii="Courier New" w:hAnsi="Courier New" w:cs="Courier New"/>
-        </w:rPr>
-        <w:t xml:space="preserve"> make room for more suburban homes. Apparently, when plans changed, the contractors didn't bother to collect the sign.</w:t>
-      </w:r>
-    </w:p>
-    <w:p>
-      <w:pPr>
-        <w:pStyle w:val="PlainText"/>
-        <w:rPr>
-          <w:rFonts w:ascii="Courier New" w:hAnsi="Courier New" w:cs="Courier New"/>
-        </w:rPr>
-      </w:pPr>
-    </w:p>
-    <w:p>
-      <w:pPr>
-        <w:pStyle w:val="PlainText"/>
-        <w:rPr>
-          <w:rFonts w:ascii="Courier New" w:hAnsi="Courier New" w:cs="Courier New"/>
-        </w:rPr>
-      </w:pPr>
-      <w:r>
-        <w:rPr>
-          <w:rFonts w:ascii="Courier New" w:hAnsi="Courier New" w:cs="Courier New"/>
-        </w:rPr>
-        <w:t>Moriarty Lane extends to the sout</w:t>
-      </w:r>
-      <w:r>
-        <w:rPr>
-          <w:rFonts w:ascii="Courier New" w:hAnsi="Courier New" w:cs="Courier New"/>
-        </w:rPr>
-        <w:t>h while Whateley Drive and your house are to the east and dark, twisty, overgrown trail leads north into the woods and away from the street.</w:t>
-      </w:r>
-    </w:p>
-    <w:p>
-      <w:pPr>
-        <w:pStyle w:val="PlainText"/>
-        <w:rPr>
-          <w:rFonts w:ascii="Courier New" w:hAnsi="Courier New" w:cs="Courier New"/>
-        </w:rPr>
-      </w:pPr>
-    </w:p>
-    <w:p>
-      <w:pPr>
-        <w:pStyle w:val="Heading3"/>
-      </w:pPr>
-      <w:r>
-        <w:t>Whateley Drive (Near Playground)</w:t>
-      </w:r>
-    </w:p>
-    <w:p>
-      <w:pPr>
-        <w:pStyle w:val="PlainText"/>
-        <w:rPr>
-          <w:rFonts w:ascii="Courier New" w:hAnsi="Courier New" w:cs="Courier New"/>
-        </w:rPr>
-      </w:pPr>
-    </w:p>
-    <w:p>
-      <w:pPr>
-        <w:pStyle w:val="PlainText"/>
-        <w:rPr>
-          <w:rFonts w:ascii="Courier New" w:hAnsi="Courier New" w:cs="Courier New"/>
-        </w:rPr>
-      </w:pPr>
-      <w:r>
-        <w:rPr>
-          <w:rFonts w:ascii="Courier New" w:hAnsi="Courier New" w:cs="Courier New"/>
-        </w:rPr>
-        <w:t>Just a little down the street to the west of your house, this portion o</w:t>
-      </w:r>
-      <w:r>
-        <w:rPr>
-          <w:rFonts w:ascii="Courier New" w:hAnsi="Courier New" w:cs="Courier New"/>
-        </w:rPr>
-        <w:t>f the street features a number of foreclosed or otherwise vacant homes from those who were fortunate enough to have left this dying town and moved elsewhere. A few homes still have occupants, though most of these have For Sale signs in their yards. Fog obs</w:t>
-      </w:r>
-      <w:r>
-        <w:rPr>
-          <w:rFonts w:ascii="Courier New" w:hAnsi="Courier New" w:cs="Courier New"/>
-        </w:rPr>
-        <w:t>cures much, but it seems like even the vacant homes are in better shape than yours.</w:t>
-      </w:r>
-    </w:p>
-    <w:p>
-      <w:pPr>
-        <w:pStyle w:val="PlainText"/>
-        <w:rPr>
-          <w:rFonts w:ascii="Courier New" w:hAnsi="Courier New" w:cs="Courier New"/>
-        </w:rPr>
-      </w:pPr>
-    </w:p>
-    <w:p>
-      <w:pPr>
-        <w:pStyle w:val="PlainText"/>
-        <w:rPr>
-          <w:rFonts w:ascii="Courier New" w:hAnsi="Courier New" w:cs="Courier New"/>
-        </w:rPr>
-      </w:pPr>
-      <w:r>
-        <w:rPr>
-          <w:rFonts w:ascii="Courier New" w:hAnsi="Courier New" w:cs="Courier New"/>
-        </w:rPr>
-        <w:t>A poorly maintained walking path juts off from the sidewalk and continues to the south towards the playground and the old community center.</w:t>
-      </w:r>
-    </w:p>
-    <w:p>
-      <w:pPr>
-        <w:pStyle w:val="PlainText"/>
-        <w:rPr>
-          <w:rFonts w:ascii="Courier New" w:hAnsi="Courier New" w:cs="Courier New"/>
-        </w:rPr>
-      </w:pPr>
-    </w:p>
-    <w:p>
-      <w:pPr>
-        <w:pStyle w:val="PlainText"/>
-        <w:rPr>
-          <w:rFonts w:ascii="Courier New" w:hAnsi="Courier New" w:cs="Courier New"/>
-        </w:rPr>
-      </w:pPr>
-      <w:r>
-        <w:rPr>
-          <w:rFonts w:ascii="Courier New" w:hAnsi="Courier New" w:cs="Courier New"/>
-        </w:rPr>
-        <w:t>Whateley Drive continues w</w:t>
-      </w:r>
-      <w:r>
-        <w:rPr>
-          <w:rFonts w:ascii="Courier New" w:hAnsi="Courier New" w:cs="Courier New"/>
-        </w:rPr>
-        <w:t>est to the corner and towards your house to the east.</w:t>
-      </w:r>
-    </w:p>
-    <w:p>
-      <w:pPr>
-        <w:pStyle w:val="PlainText"/>
-        <w:rPr>
-          <w:rFonts w:ascii="Courier New" w:hAnsi="Courier New" w:cs="Courier New"/>
-        </w:rPr>
-      </w:pPr>
-    </w:p>
-    <w:p>
-      <w:pPr>
-        <w:pStyle w:val="Heading3"/>
-      </w:pPr>
-      <w:r>
-        <w:t>Whateley and Providence</w:t>
-      </w:r>
-    </w:p>
-    <w:p>
-      <w:pPr>
-        <w:pStyle w:val="PlainText"/>
-        <w:rPr>
-          <w:rFonts w:ascii="Courier New" w:hAnsi="Courier New" w:cs="Courier New"/>
-        </w:rPr>
-      </w:pPr>
-    </w:p>
-    <w:p>
-      <w:pPr>
-        <w:pStyle w:val="PlainText"/>
-        <w:rPr>
-          <w:rFonts w:ascii="Courier New" w:hAnsi="Courier New" w:cs="Courier New"/>
-        </w:rPr>
-      </w:pPr>
-      <w:r>
-        <w:rPr>
-          <w:rFonts w:ascii="Courier New" w:hAnsi="Courier New" w:cs="Courier New"/>
-        </w:rPr>
-        <w:t xml:space="preserve">The intersection of </w:t>
-      </w:r>
-      <w:r>
-        <w:rPr>
-          <w:rFonts w:ascii="Courier New" w:hAnsi="Courier New" w:cs="Courier New"/>
-        </w:rPr>
-        <w:t>Whateley</w:t>
-      </w:r>
-      <w:r>
-        <w:rPr>
-          <w:rFonts w:ascii="Courier New" w:hAnsi="Courier New" w:cs="Courier New"/>
-        </w:rPr>
-        <w:t xml:space="preserve"> and Providence is punctuated by an unfinished section of street leading off to the north. When they built the neighborhood, they clearly in</w:t>
-      </w:r>
-      <w:r>
-        <w:rPr>
-          <w:rFonts w:ascii="Courier New" w:hAnsi="Courier New" w:cs="Courier New"/>
-        </w:rPr>
-        <w:t xml:space="preserve">tended to expand it further to the north and even cleared off the land, but the small section of road has now sat </w:t>
-      </w:r>
-      <w:r>
-        <w:rPr>
-          <w:rFonts w:ascii="Courier New" w:hAnsi="Courier New" w:cs="Courier New"/>
-        </w:rPr>
+        <w:t>The Field</w:t>
+      </w:r>
+    </w:p>
+    <w:p>
+      <w:pPr>
+        <w:pStyle w:val="Heading3"/>
+      </w:pPr>
+      <w:r>
+        <w:t>Stream</w:t>
+      </w:r>
+    </w:p>
+    <w:p>
+      <w:r>
+        <w:t>The shallow stream is producing a disproportionate amount of fog given its size. The small stream, ordinarily so picturesque and tranquil, still retains an aspect of beauty in the moonlit fog.</w:t>
+      </w:r>
+    </w:p>
+    <w:p>
+      <w:r>
+        <w:t xml:space="preserve">The muddy </w:t>
+      </w:r>
+      <w:proofErr w:type="spellStart"/>
+      <w:r>
+        <w:t>creekbed</w:t>
+      </w:r>
+      <w:proofErr w:type="spellEnd"/>
+      <w:r>
+        <w:t xml:space="preserve"> looks like it’d be easily crossable if it wasn’t for the chain link fence blocking your way.</w:t>
+      </w:r>
+    </w:p>
+    <w:p>
+      <w:r>
+        <w:t>You can barely make out an open field to the west and the fog-filled street back to the east.</w:t>
+      </w:r>
+    </w:p>
+    <w:p>
+      <w:pPr>
+        <w:pStyle w:val="Heading3"/>
+      </w:pPr>
+      <w:r>
         <w:lastRenderedPageBreak/>
-        <w:t>for years without expansion as the nearby college shut its doors, residential demand plummeted, and people moved on.</w:t>
-      </w:r>
-    </w:p>
-    <w:p>
-      <w:pPr>
-        <w:pStyle w:val="PlainText"/>
-        <w:rPr>
-          <w:rFonts w:ascii="Courier New" w:hAnsi="Courier New" w:cs="Courier New"/>
-        </w:rPr>
-      </w:pPr>
-    </w:p>
-    <w:p>
-      <w:pPr>
-        <w:pStyle w:val="PlainText"/>
-        <w:rPr>
-          <w:rFonts w:ascii="Courier New" w:hAnsi="Courier New" w:cs="Courier New"/>
-        </w:rPr>
-      </w:pPr>
-      <w:r>
-        <w:rPr>
-          <w:rFonts w:ascii="Courier New" w:hAnsi="Courier New" w:cs="Courier New"/>
-        </w:rPr>
-        <w:t>The street corner rema</w:t>
-      </w:r>
-      <w:r>
-        <w:rPr>
-          <w:rFonts w:ascii="Courier New" w:hAnsi="Courier New" w:cs="Courier New"/>
-        </w:rPr>
-        <w:t>ins and links Providence Lane to the south to your street, Whateley Drive, to the west.</w:t>
-      </w:r>
-    </w:p>
-    <w:p>
-      <w:pPr>
-        <w:pStyle w:val="PlainText"/>
-        <w:rPr>
-          <w:rFonts w:ascii="Courier New" w:hAnsi="Courier New" w:cs="Courier New"/>
-        </w:rPr>
-      </w:pPr>
-    </w:p>
-    <w:p>
-      <w:pPr>
-        <w:pStyle w:val="PlainText"/>
-        <w:rPr>
-          <w:rFonts w:ascii="Courier New" w:hAnsi="Courier New" w:cs="Courier New"/>
-        </w:rPr>
-      </w:pPr>
-      <w:r>
-        <w:rPr>
-          <w:rFonts w:ascii="Courier New" w:hAnsi="Courier New" w:cs="Courier New"/>
-        </w:rPr>
-        <w:t xml:space="preserve">Further to the south, you can barely make out the Anderson Science </w:t>
-      </w:r>
-      <w:r>
-        <w:rPr>
-          <w:rFonts w:ascii="Courier New" w:hAnsi="Courier New" w:cs="Courier New"/>
-        </w:rPr>
-        <w:t xml:space="preserve">Center </w:t>
-      </w:r>
-      <w:r>
-        <w:rPr>
-          <w:rFonts w:ascii="Courier New" w:hAnsi="Courier New" w:cs="Courier New"/>
-        </w:rPr>
-        <w:t xml:space="preserve"> through the fog. Strange, its lights are on.</w:t>
-      </w:r>
-    </w:p>
-    <w:p>
-      <w:pPr>
-        <w:pStyle w:val="PlainText"/>
-        <w:rPr>
-          <w:rFonts w:ascii="Courier New" w:hAnsi="Courier New" w:cs="Courier New"/>
-        </w:rPr>
-      </w:pPr>
-    </w:p>
-    <w:p>
-      <w:pPr>
-        <w:pStyle w:val="Heading3"/>
-      </w:pPr>
-      <w:r>
-        <w:t>Lebling and Moriarty</w:t>
-      </w:r>
-    </w:p>
-    <w:p>
-      <w:r>
-        <w:t xml:space="preserve">The intersection of Lebling and Moriarty </w:t>
-      </w:r>
-      <w:r>
-        <w:t xml:space="preserve">seems almost like a valley between </w:t>
-      </w:r>
-      <w:r>
-        <w:t>two</w:t>
-      </w:r>
-      <w:r>
-        <w:t xml:space="preserve"> massive</w:t>
-      </w:r>
-      <w:r>
-        <w:t xml:space="preserve"> pockets of heavy fog - one further to the north up Moriarty near the stream, and the other to the east, likely from the small pond on Lebling Drive.</w:t>
-      </w:r>
-    </w:p>
-    <w:p>
-      <w:r>
-        <w:t>Moriarty Lane leads south to the main road or north towards your house. Lebling Drive continues to the east of here.</w:t>
-      </w:r>
-    </w:p>
-    <w:p>
-      <w:pPr>
-        <w:pStyle w:val="Heading3"/>
-      </w:pPr>
-      <w:r>
-        <w:t>Lebling D</w:t>
-      </w:r>
-      <w:r>
-        <w:t>rive (Near Pool)</w:t>
-      </w:r>
-    </w:p>
-    <w:p>
-      <w:r>
-        <w:t xml:space="preserve">You are </w:t>
-      </w:r>
-      <w:r>
-        <w:t xml:space="preserve">at the edge of a sea of fog and mist </w:t>
-      </w:r>
-      <w:r>
-        <w:t xml:space="preserve">near the west end of Lebling Drive at the south end of the neighborhood. </w:t>
-      </w:r>
-      <w:r>
-        <w:t>The fog is so thick that you can barely see more than fifteen feet in front of you.</w:t>
-      </w:r>
-    </w:p>
-    <w:p>
-      <w:r>
-        <w:t>Small homes line the north side of the street, overlooking a small man-made pond immediately to the south. The fog over the pond is so thick you can’t even see the fountains that keep the water churning to prevent the ponds from becoming a sea of algae.</w:t>
-      </w:r>
-    </w:p>
-    <w:p>
-      <w:r>
-        <w:t xml:space="preserve">You </w:t>
-      </w:r>
-      <w:r>
-        <w:t xml:space="preserve">hear a rhythmic sound of something large moving </w:t>
-      </w:r>
-      <w:r>
-        <w:t>in the breeze to the north</w:t>
-      </w:r>
-      <w:r>
-        <w:t xml:space="preserve">. </w:t>
-      </w:r>
-      <w:r>
-        <w:t>Although you can barely see it, you remember that a small path wedged between two homes</w:t>
-      </w:r>
-      <w:r>
-        <w:t xml:space="preserve"> goes that way</w:t>
-      </w:r>
-      <w:r>
-        <w:t xml:space="preserve"> to the pool behind the community center.</w:t>
-      </w:r>
-      <w:r>
-        <w:t xml:space="preserve"> </w:t>
-      </w:r>
-    </w:p>
-    <w:p>
-      <w:r>
-        <w:t>The fog eases off to the west and the street continues to the east.</w:t>
-      </w:r>
-    </w:p>
-    <w:p>
-      <w:pPr>
-        <w:pStyle w:val="Heading3"/>
-      </w:pPr>
-      <w:r>
-        <w:t>Lebling Drive (Near Fountain)</w:t>
-      </w:r>
-    </w:p>
-    <w:p>
-      <w:r>
-        <w:t>You’re now deep inside of a large cloud of fog, likely coming from the cool water in the decorative pond to the south meeting the atypically warmer air this evening. Visibility is limited to only ten feet in front of you, making it difficult to recognize exactly where you are, despite your familiarity with the neighborhood.</w:t>
-      </w:r>
-    </w:p>
-    <w:p>
-      <w:r>
-        <w:t>The street runs to the east and west and you remember a path heading northeast to a small decorative park with a fountain.</w:t>
-      </w:r>
-    </w:p>
-    <w:p>
-      <w:pPr>
-        <w:pStyle w:val="Heading3"/>
-      </w:pPr>
-      <w:r>
-        <w:t>Lebling and Providence</w:t>
-      </w:r>
-    </w:p>
-    <w:p>
-      <w:r>
-        <w:t>The fog is much thicker here than it is farther to the north</w:t>
-      </w:r>
-      <w:r>
-        <w:t>. That same dense fog extends to the west all along Lebling Drive and seems to be coming from the small man-made pond on the south side of the road.</w:t>
-      </w:r>
-    </w:p>
-    <w:p>
-      <w:r>
-        <w:t>Several parked cars occupy the streets but are half obscured by the dense fog.</w:t>
-      </w:r>
-    </w:p>
-    <w:p>
-      <w:r>
-        <w:lastRenderedPageBreak/>
-        <w:t>The main parking lot of the Science Center is accessible to the east via a small path that was built back when the science center was still in business. You think back to fonder days when you and many of your former neighbors would walk that path to the east on the way to work every morning.</w:t>
-      </w:r>
-      <w:r>
-        <w:t xml:space="preserve"> </w:t>
-      </w:r>
-    </w:p>
-    <w:p>
-      <w:r>
-        <w:t>Providence Lane leads to the north towards your house, following the west edge of the Anderson Science Center. Lebling Drive continues westwards along the edge of the pond.</w:t>
-      </w:r>
-    </w:p>
-    <w:p>
-      <w:pPr>
-        <w:pStyle w:val="Heading3"/>
-      </w:pPr>
-      <w:r>
-        <w:t>Moriarty Lane</w:t>
-      </w:r>
-    </w:p>
-    <w:p>
-      <w:r>
-        <w:t>The fog is particularly thick here and seems to be emanating from a small creek behind the homes on the west side of the street.</w:t>
-      </w:r>
-    </w:p>
-    <w:p>
-      <w:r>
-        <w:t>You can hear sounds of trickling water from the west and the occasional whines and groans of metal moving in the wind to the northeast, though you see no way of going that way directly.</w:t>
-      </w:r>
-    </w:p>
-    <w:p>
-      <w:r>
-        <w:t>The street</w:t>
-      </w:r>
-      <w:r>
-        <w:t xml:space="preserve"> continues north and south while a </w:t>
-      </w:r>
-      <w:r>
-        <w:t>break in the fog to the west reveals a small path to the edge of the creek.</w:t>
-      </w:r>
-      <w:r>
-        <w:t xml:space="preserve"> </w:t>
-      </w:r>
-    </w:p>
-    <w:p>
-      <w:pPr>
-        <w:pStyle w:val="Heading3"/>
-      </w:pPr>
-      <w:r>
-        <w:t>Providence Lane</w:t>
-      </w:r>
-    </w:p>
-    <w:p>
-      <w:r>
-        <w:t xml:space="preserve">On a normal day, </w:t>
-      </w:r>
-      <w:r>
-        <w:t xml:space="preserve">Providence Lane would be an ordinary connecting street if it wasn’t for the large form of the two-story Anderson Science Center </w:t>
-      </w:r>
-      <w:r>
-        <w:t>on the east side of the road.</w:t>
-      </w:r>
-    </w:p>
-    <w:p>
-      <w:r>
-        <w:t>Tonight, however, the dense fog gives the street a certain mysterious and otherworldly quality as much of the details of the surrounding world are drowned out by the dense low-hanging fog.</w:t>
-      </w:r>
-    </w:p>
-    <w:p>
-      <w:r>
-        <w:t>The fog grows thicker to the south towards the pond and the entrance to the Science Center, but remains somewhat thick even to the north near your house.</w:t>
-      </w:r>
-    </w:p>
-    <w:p>
-      <w:r>
-        <w:t>A white utility van is parked on the side of the street.</w:t>
-      </w:r>
-    </w:p>
-    <w:p>
-      <w:pPr>
-        <w:pStyle w:val="Heading3"/>
-      </w:pPr>
-      <w:r>
-        <w:t>Fountain</w:t>
-      </w:r>
-    </w:p>
-    <w:p>
-      <w:r>
-        <w:t>The fog is incredibly thick in this area and you can barely make out the silhouette of the stone fountain in the middle of a small decorative area. What once was an attractive and lively decoration punctuating some very cozy-looking condominium units and apartments now seems somehow ominous and alien, like a strange artifact of ages past jutting out from the ground in monolithic grandeur.</w:t>
-      </w:r>
-    </w:p>
-    <w:p>
-      <w:r>
-        <w:t>The fountain appears to still be operational, with trickles of water active in its surface and a steady mist billowing out of it as the colder water meets the warmer air. You guess that it’s still slightly too early in the year for water to the fountains to be shut down for the winter.</w:t>
-      </w:r>
-    </w:p>
-    <w:p>
-      <w:r>
-        <w:t>A decorative gravel path leads from the northeast to the southwest.</w:t>
-      </w:r>
-    </w:p>
-    <w:p>
-      <w:pPr>
-        <w:pStyle w:val="Heading3"/>
-      </w:pPr>
-      <w:r>
-        <w:t>Outside the Community Center</w:t>
-      </w:r>
-    </w:p>
-    <w:p>
-      <w:r>
-        <w:t xml:space="preserve">The neighborhood’s community center once served as a sales and management office while the neighborhood still had plans of building apartments and </w:t>
-      </w:r>
-      <w:r>
-        <w:lastRenderedPageBreak/>
-        <w:t>condominiums alongside the freestanding homes like your own. Once residential demand plummeted and plans for the condos were scrapped, the management office shut down and they took the towels, exercise equipment and the rest of the community center and pursued less hopeless opportunities elsewhere.</w:t>
-      </w:r>
-    </w:p>
-    <w:p>
-      <w:r>
-        <w:t>What remains is an attractive hollow shell of a white building. Although the paint is chipped in some areas, the building still manages to be appealing, even despite the boarded-up windows and doors.</w:t>
-      </w:r>
-    </w:p>
-    <w:p>
-      <w:r>
-        <w:t>Your wife would have hated to have seen it like this. She used to love to come and exercise inside in the mornings while listening to audio books.</w:t>
-      </w:r>
-    </w:p>
-    <w:p>
-      <w:r>
-        <w:t>A notice board stands in front of the boarded-up doors. Most of the notices are faded and torn, but a few seem to have been added only recently.</w:t>
-      </w:r>
-    </w:p>
-    <w:p>
-      <w:r>
-        <w:t>A walkway stretches from the playground to the north and continues to the southwest to the street corner. A small path leads east to the pool behind the community center.</w:t>
-      </w:r>
-    </w:p>
-    <w:p>
-      <w:pPr>
-        <w:pStyle w:val="Heading3"/>
-      </w:pPr>
-      <w:r>
-        <w:t>Pool</w:t>
-      </w:r>
-    </w:p>
-    <w:p>
-      <w:r>
-        <w:t>A vast billowing tarp covers the outdoor pool behind the community center, keeping external debris mostly out and protecting the empty pool in case times change and people suddenly want to live in this area again. More likely, the tarp protects various people from potential legal issues should anyone somehow manage to fall into the pool and hurt themselves. From the rancid smells of mildew coming from the pool, you suspect the tarp is not entirely successful in keeping out rain water.</w:t>
-      </w:r>
-    </w:p>
-    <w:p>
-      <w:r>
-        <w:t>Empty pool chairs and side tables line the sides of the pool and a small box for towels rests near the entrance to the pool.</w:t>
-      </w:r>
-    </w:p>
-    <w:p>
-      <w:r>
-        <w:t xml:space="preserve">The tarp flaps in the breeze, making sounds almost like those of sails on a boat as it flutters. </w:t>
-      </w:r>
-      <w:r>
-        <w:t>You’d never noticed before, but b</w:t>
-      </w:r>
-      <w:r>
-        <w:t>etween the</w:t>
-      </w:r>
-      <w:r>
-        <w:t xml:space="preserve"> flapping tarp</w:t>
-      </w:r>
-      <w:r>
-        <w:t xml:space="preserve"> and the pervasive mist, the pool is a _very_ creepy place to hang around at night.</w:t>
-      </w:r>
-    </w:p>
-    <w:p>
-      <w:r>
-        <w:t xml:space="preserve">A sidewalk leads south to </w:t>
-      </w:r>
-      <w:r>
-        <w:t>the dense fog on</w:t>
-      </w:r>
-      <w:r>
-        <w:t xml:space="preserve"> </w:t>
-      </w:r>
-      <w:r>
-        <w:t>Lebling Drive and a path goes west to the community center.</w:t>
-      </w:r>
-    </w:p>
-    <w:p>
-      <w:pPr>
-        <w:pStyle w:val="Heading3"/>
-      </w:pPr>
-      <w:r>
-        <w:t>Playground</w:t>
-      </w:r>
-    </w:p>
-    <w:p>
-      <w:r>
-        <w:t>What was once a modest neighborhood playground by any standards has now fallen horribly into disrepair.</w:t>
-      </w:r>
-      <w:r>
-        <w:t xml:space="preserve"> A carousel sits here, its center clearly bent and twisted so that any potential rider would have </w:t>
-      </w:r>
-      <w:r>
-        <w:t>a horribly lopsided experience. Several teeter-totters are also here, though their wooden beams appear to be mostly rotted and certainly wouldn’t hold you safely.</w:t>
-      </w:r>
-      <w:r>
-        <w:t xml:space="preserve"> </w:t>
-      </w:r>
-      <w:r>
-        <w:t>Where there once was a two-person swing set, there’s now only a mound of wood chips after the swing set was finally torn down when one of the support beams collapsed in a particularly heavy storm a year ago.</w:t>
-      </w:r>
-    </w:p>
-    <w:p>
-      <w:r>
-        <w:t>The smell of mold and mildew permeates the air, punctuated by the moist air from the foggy weather.</w:t>
-      </w:r>
-    </w:p>
-    <w:p>
-      <w:r>
-        <w:lastRenderedPageBreak/>
-        <w:t>The carousel groans and creaks in the wind.</w:t>
-      </w:r>
-    </w:p>
-    <w:p>
-      <w:r>
-        <w:t>Paths lead out from the playground to Whateley Drive to the northeast and Moriarty Lane to the southwest. A different path runs south to the community center.</w:t>
-      </w:r>
-    </w:p>
-    <w:p>
-      <w:pPr>
-        <w:pStyle w:val="Heading3"/>
-      </w:pPr>
-      <w:r>
-        <w:t>Entrance to Neighborhood</w:t>
-      </w:r>
-    </w:p>
-    <w:p>
-      <w:r>
-        <w:t>Here Moriarty Lane meets Ravenwood Avenue, the major street connecting to the neighborhood. Initial plans for the neighborhood had it expanding to meet Holybrook far to the north, but the expansion was cancelled and Ravenwood remains the only lifeline to this slowly decaying portion of suburbia.</w:t>
-      </w:r>
-    </w:p>
-    <w:p>
-      <w:r>
-        <w:t xml:space="preserve">A wooden sign welcoming </w:t>
-      </w:r>
-      <w:r>
-        <w:t>visitors</w:t>
-      </w:r>
-      <w:r>
-        <w:t xml:space="preserve"> to the neighborhood is overshadowed by a massive cloud of fog looming to the east over the pond bordering the neighborhood and obscures much of your view of Lebling Drive to the northeast.</w:t>
-      </w:r>
-    </w:p>
-    <w:p>
-      <w:r>
-        <w:t>One of the houses in this area must still be occupied as its yard is decorated with all sorts of Halloween decorations, despite it still being early October.</w:t>
-      </w:r>
-    </w:p>
-    <w:p>
-      <w:r>
-        <w:t>Moriarty Lane leads to the north.</w:t>
-      </w:r>
-    </w:p>
-    <w:p>
-      <w:pPr>
-        <w:pStyle w:val="Heading2"/>
-      </w:pPr>
-      <w:r>
-        <w:lastRenderedPageBreak/>
-        <w:t>The Field</w:t>
-      </w:r>
-    </w:p>
-    <w:p>
-      <w:pPr>
-        <w:pStyle w:val="Heading3"/>
-      </w:pPr>
-      <w:r>
-        <w:t>Stream</w:t>
-      </w:r>
-    </w:p>
-    <w:p>
-      <w:pPr>
-        <w:pStyle w:val="Heading3"/>
-      </w:pPr>
-      <w:r>
         <w:t>Edge of the Field</w:t>
       </w:r>
     </w:p>
     <w:p>
+      <w:r>
+        <w:t xml:space="preserve">You are at the east end of the tall grassy field </w:t>
+      </w:r>
+      <w:r>
+        <w:t>west of the neighborhood.</w:t>
+      </w:r>
+    </w:p>
+    <w:p>
+      <w:r>
+        <w:t>The fog is much less dense here, though it picks up to the east as the field meets the creek.</w:t>
+      </w:r>
+    </w:p>
+    <w:p>
+      <w:r>
+        <w:t>The field extends to the west, northwest, and north while the creek to the east leads back to the neighborhood.</w:t>
+      </w:r>
+    </w:p>
+    <w:p>
+      <w:r>
+        <w:t>The tall grass sways in the breeze.</w:t>
+      </w:r>
+    </w:p>
+    <w:p>
+      <w:r>
+        <w:t>You hear high-pitched chirping to the west.</w:t>
+      </w:r>
+    </w:p>
+    <w:p>
       <w:pPr>
         <w:pStyle w:val="Heading3"/>
       </w:pPr>
       <w:r>
         <w:t>Noisy Field</w:t>
+      </w:r>
+    </w:p>
+    <w:p>
+      <w:r>
+        <w:t>You are deep in the grassy field.</w:t>
+      </w:r>
+    </w:p>
+    <w:p>
+      <w:r>
+        <w:t>The deafening sound of crickets or some other type of insect sounds from all around you.</w:t>
+      </w:r>
+    </w:p>
+    <w:p>
+      <w:r>
+        <w:t>The grass is getting so thick you can barely continue further in this direction, though it grows thinner to the north, northeast, and east.</w:t>
       </w:r>
     </w:p>
     <w:p>

</xml_diff>

<commit_message>
Auto stash before merge of "develop" and "GitLab/develop"
</commit_message>
<xml_diff>
--- a/design/Fog Terrier/Design Document.docx
+++ b/design/Fog Terrier/Design Document.docx
@@ -6,7 +6,7 @@
       <mc:Choice Requires="v"/>
       <mc:Fallback>
         <w:drawing>
-          <wp:inline distT="0" distB="0" distL="0" distR="0" wp14:anchorId="5F6DDC8E" wp14:editId="14B325A1">
+          <wp:inline distT="0" distB="0" distL="0" distR="0" wp14:anchorId="750B51F4" wp14:editId="4E53E1BF">
             <wp:extent cx="0" cy="0"/>
             <wp:effectExtent l="0" t="0" r="0" b="0"/>
             <wp:docPr id="1" name="Rectangle 1">
@@ -2304,6 +2304,19 @@
       </w:pPr>
       <w:r>
         <w:t>Support Equipment</w:t>
+      </w:r>
+    </w:p>
+    <w:p>
+      <w:r>
+        <w:t xml:space="preserve">The west end of the experiment chamber consists entirely of chemical storage tanks, various regulators, generators, backup units, monitoring devices, and untold </w:t>
+      </w:r>
+      <w:r>
+        <w:t>quantities of pipes and cabling. This area was intricately designed and re-designed over the course of many months in order to make the actual experimentation site on the eastern half of the room possible.</w:t>
+      </w:r>
+    </w:p>
+    <w:p>
+      <w:r>
+        <w:t>A small door leads south out of the experiment chamber.</w:t>
       </w:r>
     </w:p>
     <w:p>

</xml_diff>

<commit_message>
Getting unit tests online. Slowly.
</commit_message>
<xml_diff>
--- a/design/Fog Terrier/Design Document.docx
+++ b/design/Fog Terrier/Design Document.docx
@@ -6,7 +6,7 @@
       <mc:Choice Requires="v"/>
       <mc:Fallback>
         <w:drawing>
-          <wp:inline distT="0" distB="0" distL="0" distR="0" wp14:anchorId="54FAA8CF" wp14:editId="2F2ADE20">
+          <wp:inline distT="0" distB="0" distL="0" distR="0" wp14:anchorId="0291441E" wp14:editId="19EEDD76">
             <wp:extent cx="0" cy="0"/>
             <wp:effectExtent l="0" t="0" r="0" b="0"/>
             <wp:docPr id="1" name="Rectangle 1">
@@ -520,7 +520,21 @@
         <w:rPr>
           <w:rFonts w:ascii="Courier New" w:hAnsi="Courier New" w:cs="Courier New"/>
         </w:rPr>
-        <w:t>The player and terrier come across a body in the woods of a greviously wounded woman. Upon closer inspection it turns out to be the player's wife, but the same age as she was ten years ago.</w:t>
+        <w:t xml:space="preserve">The player and terrier come across a body in the woods of a </w:t>
+      </w:r>
+      <w:proofErr w:type="spellStart"/>
+      <w:r>
+        <w:rPr>
+          <w:rFonts w:ascii="Courier New" w:hAnsi="Courier New" w:cs="Courier New"/>
+        </w:rPr>
+        <w:t>greviously</w:t>
+      </w:r>
+      <w:proofErr w:type="spellEnd"/>
+      <w:r>
+        <w:rPr>
+          <w:rFonts w:ascii="Courier New" w:hAnsi="Courier New" w:cs="Courier New"/>
+        </w:rPr>
+        <w:t xml:space="preserve"> wounded woman. Upon closer inspection it turns out to be the player's wife, but the same age as she was ten years ago.</w:t>
       </w:r>
     </w:p>
     <w:p>
@@ -718,7 +732,15 @@
     </w:p>
     <w:p>
       <w:r>
-        <w:t>Aside from the pictures, the only decoration here is a coat rack on the north wall near the front door. Glass double doors, currently {{doorState}}, lead west to your home office and a narrow staircase goes upstairs.</w:t>
+        <w:t>Aside from the pictures, the only decoration here is a coat rack on the north wall near the front door. Glass double doors, currently {{</w:t>
+      </w:r>
+      <w:proofErr w:type="spellStart"/>
+      <w:r>
+        <w:t>doorState</w:t>
+      </w:r>
+      <w:proofErr w:type="spellEnd"/>
+      <w:r>
+        <w:t>}}, lead west to your home office and a narrow staircase goes upstairs.</w:t>
       </w:r>
     </w:p>
     <w:p>
@@ -921,7 +943,21 @@
         <w:rPr>
           <w:rFonts w:ascii="Courier New" w:hAnsi="Courier New" w:cs="Courier New"/>
         </w:rPr>
-        <w:t>all are a pair of window wells and a worn patch of grass from frequent late night walks around the house with your dog.</w:t>
+        <w:t xml:space="preserve">all are a pair of window wells and a worn patch of grass from frequent </w:t>
+      </w:r>
+      <w:proofErr w:type="gramStart"/>
+      <w:r>
+        <w:rPr>
+          <w:rFonts w:ascii="Courier New" w:hAnsi="Courier New" w:cs="Courier New"/>
+        </w:rPr>
+        <w:t>late night</w:t>
+      </w:r>
+      <w:proofErr w:type="gramEnd"/>
+      <w:r>
+        <w:rPr>
+          <w:rFonts w:ascii="Courier New" w:hAnsi="Courier New" w:cs="Courier New"/>
+        </w:rPr>
+        <w:t xml:space="preserve"> walks around the house with your dog.</w:t>
       </w:r>
     </w:p>
     <w:p>
@@ -959,7 +995,21 @@
         <w:rPr>
           <w:rFonts w:ascii="Courier New" w:hAnsi="Courier New" w:cs="Courier New"/>
         </w:rPr>
-        <w:t>The familiar front yard now seems utterly alien in the thick blanket of fog surrounding the area. At least the darkness and fog conceals most of the blemishes in the paint and siding, though the tall weed-infested</w:t>
+        <w:t xml:space="preserve">The familiar front yard now seems utterly alien in the thick blanket of fog surrounding the area. At least the darkness and fog </w:t>
+      </w:r>
+      <w:proofErr w:type="gramStart"/>
+      <w:r>
+        <w:rPr>
+          <w:rFonts w:ascii="Courier New" w:hAnsi="Courier New" w:cs="Courier New"/>
+        </w:rPr>
+        <w:t>conceals</w:t>
+      </w:r>
+      <w:proofErr w:type="gramEnd"/>
+      <w:r>
+        <w:rPr>
+          <w:rFonts w:ascii="Courier New" w:hAnsi="Courier New" w:cs="Courier New"/>
+        </w:rPr>
+        <w:t xml:space="preserve"> most of the blemishes in the paint and siding, though the tall weed-infested</w:t>
       </w:r>
     </w:p>
     <w:p>
@@ -1060,7 +1110,21 @@
         <w:rPr>
           <w:rFonts w:ascii="Courier New" w:hAnsi="Courier New" w:cs="Courier New"/>
         </w:rPr>
-        <w:t>This corner where your street meets the main neighborhood access road is typically fairly quiet but tonight it has almost has life of its own.</w:t>
+        <w:t xml:space="preserve">This corner where your street meets the main neighborhood access road is typically fairly quiet but tonight it has almost </w:t>
+      </w:r>
+      <w:proofErr w:type="gramStart"/>
+      <w:r>
+        <w:rPr>
+          <w:rFonts w:ascii="Courier New" w:hAnsi="Courier New" w:cs="Courier New"/>
+        </w:rPr>
+        <w:t>has</w:t>
+      </w:r>
+      <w:proofErr w:type="gramEnd"/>
+      <w:r>
+        <w:rPr>
+          <w:rFonts w:ascii="Courier New" w:hAnsi="Courier New" w:cs="Courier New"/>
+        </w:rPr>
+        <w:t xml:space="preserve"> life of its own.</w:t>
       </w:r>
     </w:p>
     <w:p>
@@ -1325,6 +1389,7 @@
         </w:rPr>
         <w:t xml:space="preserve">Further to the south, you can barely make out the Anderson Science </w:t>
       </w:r>
+      <w:proofErr w:type="gramStart"/>
       <w:r>
         <w:rPr>
           <w:rFonts w:ascii="Courier New" w:hAnsi="Courier New" w:cs="Courier New"/>
@@ -1335,7 +1400,14 @@
         <w:rPr>
           <w:rFonts w:ascii="Courier New" w:hAnsi="Courier New" w:cs="Courier New"/>
         </w:rPr>
-        <w:t xml:space="preserve"> through the fog. Strange, its lights are on.</w:t>
+        <w:t xml:space="preserve"> through</w:t>
+      </w:r>
+      <w:proofErr w:type="gramEnd"/>
+      <w:r>
+        <w:rPr>
+          <w:rFonts w:ascii="Courier New" w:hAnsi="Courier New" w:cs="Courier New"/>
+        </w:rPr>
+        <w:t xml:space="preserve"> the fog. Strange, its lights are on.</w:t>
       </w:r>
     </w:p>
     <w:p>
@@ -1762,16 +1834,26 @@
     </w:p>
     <w:p>
       <w:r>
-        <w:t>Here Moriarty Lane meets Ravenwood Avenue, the major street connecting to the neighborhood. Initial plans for the neighborhood had it expanding to meet Holybrook far to the north, but the expansion was cancelled and Ravenwood remains the only lifeline to this slowly decaying portion of suburbia.</w:t>
-      </w:r>
-    </w:p>
-    <w:p>
+        <w:t xml:space="preserve">Here Moriarty Lane meets Ravenwood Avenue, the major street connecting to the neighborhood. Initial plans for the neighborhood had it expanding to meet </w:t>
+      </w:r>
+      <w:proofErr w:type="spellStart"/>
+      <w:r>
+        <w:t>Holybrook</w:t>
+      </w:r>
+      <w:proofErr w:type="spellEnd"/>
+      <w:r>
+        <w:t xml:space="preserve"> far to the north, but the expansion was cancelled and Ravenwood remains the only lifeline to this slowly decaying portion of suburbia.</w:t>
+      </w:r>
+    </w:p>
+    <w:p>
+      <w:proofErr w:type="gramStart"/>
       <w:r>
         <w:t xml:space="preserve">A wooden sign welcoming </w:t>
       </w:r>
       <w:r>
         <w:t>visitors</w:t>
       </w:r>
+      <w:proofErr w:type="gramEnd"/>
       <w:r>
         <w:t xml:space="preserve"> to the neighborhood is overshadowed by a massive cloud of fog looming to the east over the pond bordering the neighborhood and obscures much of your view of Lebling Drive to the northeast.</w:t>
       </w:r>
@@ -1810,7 +1892,15 @@
     </w:p>
     <w:p>
       <w:r>
-        <w:t>The muddy creekbed looks like it’d be easily crossable if it wasn’t for the chain link fence blocking your way.</w:t>
+        <w:t xml:space="preserve">The muddy </w:t>
+      </w:r>
+      <w:proofErr w:type="spellStart"/>
+      <w:r>
+        <w:t>creekbed</w:t>
+      </w:r>
+      <w:proofErr w:type="spellEnd"/>
+      <w:r>
+        <w:t xml:space="preserve"> looks like it’d be easily crossable if it wasn’t for the chain link fence blocking your way.</w:t>
       </w:r>
     </w:p>
     <w:p>
@@ -1912,7 +2002,15 @@
     </w:p>
     <w:p>
       <w:r>
-        <w:t>The field extends to the east, southeast, and south while a treeline is a short distance to the north.</w:t>
+        <w:t xml:space="preserve">The field extends to the east, southeast, and south while a </w:t>
+      </w:r>
+      <w:proofErr w:type="spellStart"/>
+      <w:r>
+        <w:t>treeline</w:t>
+      </w:r>
+      <w:proofErr w:type="spellEnd"/>
+      <w:r>
+        <w:t xml:space="preserve"> is a short distance to the north.</w:t>
       </w:r>
     </w:p>
     <w:p>
@@ -2326,8 +2424,13 @@
       </w:r>
     </w:p>
     <w:p>
-      <w:r>
-        <w:t>A number of private offices line the walls, includi</w:t>
+      <w:proofErr w:type="gramStart"/>
+      <w:r>
+        <w:t>A number of</w:t>
+      </w:r>
+      <w:proofErr w:type="gramEnd"/>
+      <w:r>
+        <w:t xml:space="preserve"> private offices line the walls, includi</w:t>
       </w:r>
       <w:r>
         <w:t>ng the one that used to be Helen’s</w:t>
@@ -2452,15 +2555,55 @@
         <w:t>area</w:t>
       </w:r>
       <w:r>
-        <w:t xml:space="preserve"> consists entirely of chemical storage tanks, various regulators, generators, backup units, monitoring devices, and untold </w:t>
-      </w:r>
-      <w:r>
-        <w:t>quantities of pipes and cabling. This area was intricately designed and re-designed over the course of many months in order to make the actual experimentation site on the eastern half of the room possible.</w:t>
-      </w:r>
-    </w:p>
-    <w:p>
-      <w:r>
-        <w:t>A small door leads south out of the experiment chamber.</w:t>
+        <w:t xml:space="preserve"> consists entirely of chemical storage tanks, various regulators, generators, backup units, monitoring </w:t>
+      </w:r>
+      <w:r>
+        <w:t>equipment</w:t>
+      </w:r>
+      <w:r>
+        <w:t xml:space="preserve">, and untold </w:t>
+      </w:r>
+      <w:r>
+        <w:t>quantities of pipes and cabling. This area was intricately designed and re-designed over the course of many months</w:t>
+      </w:r>
+      <w:r>
+        <w:t xml:space="preserve"> and </w:t>
+      </w:r>
+      <w:proofErr w:type="gramStart"/>
+      <w:r>
+        <w:t>the end result</w:t>
+      </w:r>
+      <w:proofErr w:type="gramEnd"/>
+      <w:r>
+        <w:t xml:space="preserve"> is a layout that feels almost organic as if the room itself took on a life of its own as the project went on</w:t>
+      </w:r>
+      <w:r>
+        <w:t>.</w:t>
+      </w:r>
+    </w:p>
+    <w:p>
+      <w:r>
+        <w:t>A door</w:t>
+      </w:r>
+      <w:r>
+        <w:t>way</w:t>
+      </w:r>
+      <w:r>
+        <w:t xml:space="preserve"> leads south out of the experiment </w:t>
+      </w:r>
+      <w:r>
+        <w:t xml:space="preserve">area while the main experiment area is to </w:t>
+      </w:r>
+      <w:proofErr w:type="spellStart"/>
+      <w:r>
+        <w:t>the</w:t>
+      </w:r>
+      <w:proofErr w:type="spellEnd"/>
+      <w:r>
+        <w:t xml:space="preserve"> east</w:t>
+      </w:r>
+      <w:r>
+        <w:t>.</w:t>
       </w:r>
     </w:p>
     <w:p>
@@ -2554,6 +2697,449 @@
       <w:r>
         <w:t>.</w:t>
       </w:r>
+    </w:p>
+    <w:p>
+      <w:pPr>
+        <w:pStyle w:val="Heading1"/>
+      </w:pPr>
+      <w:r>
+        <w:t>Backdrop Objects</w:t>
+      </w:r>
+    </w:p>
+    <w:p>
+      <w:pPr>
+        <w:pStyle w:val="ListParagraph"/>
+        <w:numPr>
+          <w:ilvl w:val="0"/>
+          <w:numId w:val="1"/>
+        </w:numPr>
+      </w:pPr>
+      <w:r>
+        <w:t>Fog</w:t>
+      </w:r>
+    </w:p>
+    <w:p>
+      <w:pPr>
+        <w:pStyle w:val="ListParagraph"/>
+        <w:numPr>
+          <w:ilvl w:val="0"/>
+          <w:numId w:val="1"/>
+        </w:numPr>
+      </w:pPr>
+      <w:r>
+        <w:t>Mist</w:t>
+      </w:r>
+    </w:p>
+    <w:p>
+      <w:pPr>
+        <w:pStyle w:val="ListParagraph"/>
+        <w:numPr>
+          <w:ilvl w:val="0"/>
+          <w:numId w:val="1"/>
+        </w:numPr>
+      </w:pPr>
+      <w:r>
+        <w:t>Lebling Drive</w:t>
+      </w:r>
+    </w:p>
+    <w:p>
+      <w:pPr>
+        <w:pStyle w:val="ListParagraph"/>
+        <w:numPr>
+          <w:ilvl w:val="0"/>
+          <w:numId w:val="1"/>
+        </w:numPr>
+      </w:pPr>
+      <w:r>
+        <w:t>Moriarty Lane</w:t>
+      </w:r>
+    </w:p>
+    <w:p>
+      <w:pPr>
+        <w:pStyle w:val="ListParagraph"/>
+        <w:numPr>
+          <w:ilvl w:val="0"/>
+          <w:numId w:val="1"/>
+        </w:numPr>
+      </w:pPr>
+      <w:r>
+        <w:t>Providence Lane</w:t>
+      </w:r>
+    </w:p>
+    <w:p>
+      <w:pPr>
+        <w:pStyle w:val="ListParagraph"/>
+        <w:numPr>
+          <w:ilvl w:val="0"/>
+          <w:numId w:val="1"/>
+        </w:numPr>
+      </w:pPr>
+      <w:r>
+        <w:t>Anderson Science Center</w:t>
+      </w:r>
+    </w:p>
+    <w:p>
+      <w:pPr>
+        <w:pStyle w:val="ListParagraph"/>
+        <w:numPr>
+          <w:ilvl w:val="0"/>
+          <w:numId w:val="1"/>
+        </w:numPr>
+      </w:pPr>
+      <w:r>
+        <w:lastRenderedPageBreak/>
+        <w:t>Anderson Science Center</w:t>
+      </w:r>
+      <w:r>
+        <w:t xml:space="preserve"> Internal Lighting (from </w:t>
+      </w:r>
+      <w:r>
+        <w:t>outside</w:t>
+      </w:r>
+      <w:r>
+        <w:t>)</w:t>
+      </w:r>
+    </w:p>
+    <w:p>
+      <w:pPr>
+        <w:pStyle w:val="ListParagraph"/>
+        <w:numPr>
+          <w:ilvl w:val="0"/>
+          <w:numId w:val="1"/>
+        </w:numPr>
+      </w:pPr>
+      <w:r>
+        <w:t>College</w:t>
+      </w:r>
+    </w:p>
+    <w:p>
+      <w:pPr>
+        <w:pStyle w:val="ListParagraph"/>
+        <w:numPr>
+          <w:ilvl w:val="0"/>
+          <w:numId w:val="1"/>
+        </w:numPr>
+      </w:pPr>
+      <w:r>
+        <w:t>Neighborhood</w:t>
+      </w:r>
+    </w:p>
+    <w:p>
+      <w:pPr>
+        <w:pStyle w:val="ListParagraph"/>
+        <w:numPr>
+          <w:ilvl w:val="0"/>
+          <w:numId w:val="1"/>
+        </w:numPr>
+      </w:pPr>
+      <w:r>
+        <w:t>Pond</w:t>
+      </w:r>
+    </w:p>
+    <w:p>
+      <w:pPr>
+        <w:pStyle w:val="ListParagraph"/>
+        <w:numPr>
+          <w:ilvl w:val="0"/>
+          <w:numId w:val="1"/>
+        </w:numPr>
+      </w:pPr>
+      <w:r>
+        <w:t>Algae</w:t>
+      </w:r>
+    </w:p>
+    <w:p>
+      <w:pPr>
+        <w:pStyle w:val="ListParagraph"/>
+        <w:numPr>
+          <w:ilvl w:val="0"/>
+          <w:numId w:val="1"/>
+        </w:numPr>
+      </w:pPr>
+      <w:r>
+        <w:t>Fountains (Pond Fountains)</w:t>
+      </w:r>
+    </w:p>
+    <w:p>
+      <w:pPr>
+        <w:pStyle w:val="ListParagraph"/>
+        <w:numPr>
+          <w:ilvl w:val="0"/>
+          <w:numId w:val="1"/>
+        </w:numPr>
+      </w:pPr>
+      <w:r>
+        <w:t>Warmer Air</w:t>
+      </w:r>
+    </w:p>
+    <w:p>
+      <w:pPr>
+        <w:pStyle w:val="ListParagraph"/>
+        <w:numPr>
+          <w:ilvl w:val="0"/>
+          <w:numId w:val="1"/>
+        </w:numPr>
+      </w:pPr>
+      <w:r>
+        <w:t>Pond Water</w:t>
+      </w:r>
+    </w:p>
+    <w:p>
+      <w:pPr>
+        <w:pStyle w:val="ListParagraph"/>
+        <w:numPr>
+          <w:ilvl w:val="0"/>
+          <w:numId w:val="1"/>
+        </w:numPr>
+      </w:pPr>
+      <w:r>
+        <w:t>Condos</w:t>
+      </w:r>
+    </w:p>
+    <w:p>
+      <w:pPr>
+        <w:pStyle w:val="ListParagraph"/>
+        <w:numPr>
+          <w:ilvl w:val="0"/>
+          <w:numId w:val="1"/>
+        </w:numPr>
+      </w:pPr>
+      <w:r>
+        <w:t>Apartments</w:t>
+      </w:r>
+    </w:p>
+    <w:p>
+      <w:pPr>
+        <w:pStyle w:val="ListParagraph"/>
+        <w:numPr>
+          <w:ilvl w:val="0"/>
+          <w:numId w:val="1"/>
+        </w:numPr>
+      </w:pPr>
+      <w:r>
+        <w:t>College</w:t>
+      </w:r>
+    </w:p>
+    <w:p>
+      <w:pPr>
+        <w:pStyle w:val="ListParagraph"/>
+        <w:numPr>
+          <w:ilvl w:val="0"/>
+          <w:numId w:val="1"/>
+        </w:numPr>
+      </w:pPr>
+      <w:r>
+        <w:t>Whateley Drive</w:t>
+      </w:r>
+    </w:p>
+    <w:p>
+      <w:pPr>
+        <w:pStyle w:val="ListParagraph"/>
+        <w:numPr>
+          <w:ilvl w:val="0"/>
+          <w:numId w:val="1"/>
+        </w:numPr>
+      </w:pPr>
+      <w:r>
+        <w:t>Streetlights</w:t>
+      </w:r>
+    </w:p>
+    <w:p>
+      <w:pPr>
+        <w:pStyle w:val="ListParagraph"/>
+        <w:numPr>
+          <w:ilvl w:val="0"/>
+          <w:numId w:val="1"/>
+        </w:numPr>
+      </w:pPr>
+      <w:r>
+        <w:t>Your House</w:t>
+      </w:r>
+    </w:p>
+    <w:p>
+      <w:pPr>
+        <w:pStyle w:val="ListParagraph"/>
+        <w:numPr>
+          <w:ilvl w:val="0"/>
+          <w:numId w:val="1"/>
+        </w:numPr>
+      </w:pPr>
+      <w:r>
+        <w:t>Vacant Houses</w:t>
+      </w:r>
+    </w:p>
+    <w:p>
+      <w:pPr>
+        <w:pStyle w:val="ListParagraph"/>
+        <w:numPr>
+          <w:ilvl w:val="0"/>
+          <w:numId w:val="1"/>
+        </w:numPr>
+      </w:pPr>
+      <w:r>
+        <w:t>Neighboring Houses</w:t>
+      </w:r>
+    </w:p>
+    <w:p>
+      <w:pPr>
+        <w:pStyle w:val="ListParagraph"/>
+        <w:numPr>
+          <w:ilvl w:val="0"/>
+          <w:numId w:val="1"/>
+        </w:numPr>
+      </w:pPr>
+      <w:r>
+        <w:t>Sidewalk</w:t>
+      </w:r>
+    </w:p>
+    <w:p>
+      <w:pPr>
+        <w:pStyle w:val="ListParagraph"/>
+        <w:numPr>
+          <w:ilvl w:val="0"/>
+          <w:numId w:val="1"/>
+        </w:numPr>
+      </w:pPr>
+      <w:r>
+        <w:t>Darkness</w:t>
+      </w:r>
+    </w:p>
+    <w:p>
+      <w:pPr>
+        <w:pStyle w:val="ListParagraph"/>
+        <w:numPr>
+          <w:ilvl w:val="0"/>
+          <w:numId w:val="1"/>
+        </w:numPr>
+      </w:pPr>
+      <w:r>
+        <w:t>Exercise Equipment</w:t>
+      </w:r>
+    </w:p>
+    <w:p>
+      <w:pPr>
+        <w:pStyle w:val="ListParagraph"/>
+        <w:numPr>
+          <w:ilvl w:val="0"/>
+          <w:numId w:val="1"/>
+        </w:numPr>
+      </w:pPr>
+      <w:r>
+        <w:t>Breeze</w:t>
+      </w:r>
+    </w:p>
+    <w:p>
+      <w:pPr>
+        <w:pStyle w:val="ListParagraph"/>
+        <w:numPr>
+          <w:ilvl w:val="0"/>
+          <w:numId w:val="1"/>
+        </w:numPr>
+      </w:pPr>
+      <w:r>
+        <w:t>Stream</w:t>
+      </w:r>
+    </w:p>
+    <w:p>
+      <w:pPr>
+        <w:pStyle w:val="ListParagraph"/>
+        <w:numPr>
+          <w:ilvl w:val="0"/>
+          <w:numId w:val="1"/>
+        </w:numPr>
+      </w:pPr>
+      <w:r>
+        <w:t>Ravenwood Avenue (Main Road)</w:t>
+      </w:r>
+    </w:p>
+    <w:p>
+      <w:pPr>
+        <w:pStyle w:val="ListParagraph"/>
+        <w:numPr>
+          <w:ilvl w:val="0"/>
+          <w:numId w:val="1"/>
+        </w:numPr>
+      </w:pPr>
+      <w:r>
+        <w:t>Grassy Field</w:t>
+      </w:r>
+    </w:p>
+    <w:p>
+      <w:pPr>
+        <w:pStyle w:val="ListParagraph"/>
+        <w:numPr>
+          <w:ilvl w:val="0"/>
+          <w:numId w:val="1"/>
+        </w:numPr>
+      </w:pPr>
+      <w:r>
+        <w:t>Tall Grass</w:t>
+      </w:r>
+    </w:p>
+    <w:p>
+      <w:pPr>
+        <w:pStyle w:val="ListParagraph"/>
+        <w:numPr>
+          <w:ilvl w:val="0"/>
+          <w:numId w:val="1"/>
+        </w:numPr>
+      </w:pPr>
+      <w:r>
+        <w:t>Leaves</w:t>
+      </w:r>
+    </w:p>
+    <w:p>
+      <w:pPr>
+        <w:pStyle w:val="ListParagraph"/>
+        <w:numPr>
+          <w:ilvl w:val="0"/>
+          <w:numId w:val="1"/>
+        </w:numPr>
+      </w:pPr>
+      <w:r>
+        <w:t>Interior Walls</w:t>
+      </w:r>
+    </w:p>
+    <w:p>
+      <w:pPr>
+        <w:pStyle w:val="ListParagraph"/>
+        <w:numPr>
+          <w:ilvl w:val="0"/>
+          <w:numId w:val="1"/>
+        </w:numPr>
+      </w:pPr>
+      <w:r>
+        <w:t>Carpet</w:t>
+      </w:r>
+    </w:p>
+    <w:p>
+      <w:pPr>
+        <w:pStyle w:val="ListParagraph"/>
+        <w:numPr>
+          <w:ilvl w:val="0"/>
+          <w:numId w:val="1"/>
+        </w:numPr>
+      </w:pPr>
+      <w:r>
+        <w:t>Weed Whacker</w:t>
+      </w:r>
+    </w:p>
+    <w:p>
+      <w:pPr>
+        <w:pStyle w:val="ListParagraph"/>
+        <w:numPr>
+          <w:ilvl w:val="0"/>
+          <w:numId w:val="1"/>
+        </w:numPr>
+      </w:pPr>
+      <w:r>
+        <w:t>Grass</w:t>
+      </w:r>
+    </w:p>
+    <w:p>
+      <w:pPr>
+        <w:ind w:start="18pt"/>
+      </w:pPr>
     </w:p>
     <w:sectPr>
       <w:pgSz w:w="612pt" w:h="792pt"/>
@@ -2563,6 +3149,127 @@
     </w:sectPr>
   </w:body>
 </w:document>
+</file>
+
+<file path=word/numbering.xml><?xml version="1.0" encoding="utf-8"?>
+<w:numbering xmlns:cx="http://schemas.microsoft.com/office/drawing/2014/chartex" xmlns:cx1="http://schemas.microsoft.com/office/drawing/2015/9/8/chartex" xmlns:cx2="http://schemas.microsoft.com/office/drawing/2015/10/21/chartex" xmlns:cx3="http://schemas.microsoft.com/office/drawing/2016/5/9/chartex" xmlns:cx4="http://schemas.microsoft.com/office/drawing/2016/5/10/chartex" xmlns:cx5="http://schemas.microsoft.com/office/drawing/2016/5/11/chartex" xmlns:cx6="http://schemas.microsoft.com/office/drawing/2016/5/12/chartex" xmlns:cx7="http://schemas.microsoft.com/office/drawing/2016/5/13/chartex" xmlns:cx8="http://schemas.microsoft.com/office/drawing/2016/5/14/chartex" xmlns:mc="http://schemas.openxmlformats.org/markup-compatibility/2006" xmlns:aink="http://schemas.microsoft.com/office/drawing/2016/ink" xmlns:am3d="http://schemas.microsoft.com/office/drawing/2017/model3d" xmlns:o="urn:schemas-microsoft-com:office:office" xmlns:r="http://purl.oclc.org/ooxml/officeDocument/relationships" xmlns:m="http://purl.oclc.org/ooxml/officeDocument/math" xmlns:v="urn:schemas-microsoft-com:vml" xmlns:wp14="http://schemas.microsoft.com/office/word/2010/wordprocessingDrawing" xmlns:wp="http://purl.oclc.org/ooxml/drawingml/wordprocessingDrawing" xmlns:w10="urn:schemas-microsoft-com:office:word" xmlns:w="http://purl.oclc.org/ooxml/wordprocessingml/main" xmlns:w14="http://schemas.microsoft.com/office/word/2010/wordml" xmlns:w15="http://schemas.microsoft.com/office/word/2012/wordml" xmlns:w16cid="http://schemas.microsoft.com/office/word/2016/wordml/cid" xmlns:w16se="http://schemas.microsoft.com/office/word/2015/wordml/symex" xmlns:wpi="http://schemas.microsoft.com/office/word/2010/wordprocessingInk" xmlns:wne="http://schemas.microsoft.com/office/word/2006/wordml" mc:Ignorable="w14 w15 w16se w16cid wne wp14">
+  <w:abstractNum w:abstractNumId="0" w15:restartNumberingAfterBreak="0">
+    <w:nsid w:val="73A96132"/>
+    <w:multiLevelType w:val="hybridMultilevel"/>
+    <w:tmpl w:val="2D64B6BC"/>
+    <w:lvl w:ilvl="0" w:tplc="04090001">
+      <w:start w:val="1"/>
+      <w:numFmt w:val="bullet"/>
+      <w:lvlText w:val=""/>
+      <w:lvlJc w:val="start"/>
+      <w:pPr>
+        <w:ind w:start="36pt" w:hanging="18pt"/>
+      </w:pPr>
+      <w:rPr>
+        <w:rFonts w:ascii="Symbol" w:hAnsi="Symbol" w:hint="default"/>
+      </w:rPr>
+    </w:lvl>
+    <w:lvl w:ilvl="1" w:tplc="04090003" w:tentative="1">
+      <w:start w:val="1"/>
+      <w:numFmt w:val="bullet"/>
+      <w:lvlText w:val="o"/>
+      <w:lvlJc w:val="start"/>
+      <w:pPr>
+        <w:ind w:start="72pt" w:hanging="18pt"/>
+      </w:pPr>
+      <w:rPr>
+        <w:rFonts w:ascii="Courier New" w:hAnsi="Courier New" w:cs="Courier New" w:hint="default"/>
+      </w:rPr>
+    </w:lvl>
+    <w:lvl w:ilvl="2" w:tplc="04090005" w:tentative="1">
+      <w:start w:val="1"/>
+      <w:numFmt w:val="bullet"/>
+      <w:lvlText w:val=""/>
+      <w:lvlJc w:val="start"/>
+      <w:pPr>
+        <w:ind w:start="108pt" w:hanging="18pt"/>
+      </w:pPr>
+      <w:rPr>
+        <w:rFonts w:ascii="Wingdings" w:hAnsi="Wingdings" w:hint="default"/>
+      </w:rPr>
+    </w:lvl>
+    <w:lvl w:ilvl="3" w:tplc="04090001" w:tentative="1">
+      <w:start w:val="1"/>
+      <w:numFmt w:val="bullet"/>
+      <w:lvlText w:val=""/>
+      <w:lvlJc w:val="start"/>
+      <w:pPr>
+        <w:ind w:start="144pt" w:hanging="18pt"/>
+      </w:pPr>
+      <w:rPr>
+        <w:rFonts w:ascii="Symbol" w:hAnsi="Symbol" w:hint="default"/>
+      </w:rPr>
+    </w:lvl>
+    <w:lvl w:ilvl="4" w:tplc="04090003" w:tentative="1">
+      <w:start w:val="1"/>
+      <w:numFmt w:val="bullet"/>
+      <w:lvlText w:val="o"/>
+      <w:lvlJc w:val="start"/>
+      <w:pPr>
+        <w:ind w:start="180pt" w:hanging="18pt"/>
+      </w:pPr>
+      <w:rPr>
+        <w:rFonts w:ascii="Courier New" w:hAnsi="Courier New" w:cs="Courier New" w:hint="default"/>
+      </w:rPr>
+    </w:lvl>
+    <w:lvl w:ilvl="5" w:tplc="04090005" w:tentative="1">
+      <w:start w:val="1"/>
+      <w:numFmt w:val="bullet"/>
+      <w:lvlText w:val=""/>
+      <w:lvlJc w:val="start"/>
+      <w:pPr>
+        <w:ind w:start="216pt" w:hanging="18pt"/>
+      </w:pPr>
+      <w:rPr>
+        <w:rFonts w:ascii="Wingdings" w:hAnsi="Wingdings" w:hint="default"/>
+      </w:rPr>
+    </w:lvl>
+    <w:lvl w:ilvl="6" w:tplc="04090001" w:tentative="1">
+      <w:start w:val="1"/>
+      <w:numFmt w:val="bullet"/>
+      <w:lvlText w:val=""/>
+      <w:lvlJc w:val="start"/>
+      <w:pPr>
+        <w:ind w:start="252pt" w:hanging="18pt"/>
+      </w:pPr>
+      <w:rPr>
+        <w:rFonts w:ascii="Symbol" w:hAnsi="Symbol" w:hint="default"/>
+      </w:rPr>
+    </w:lvl>
+    <w:lvl w:ilvl="7" w:tplc="04090003" w:tentative="1">
+      <w:start w:val="1"/>
+      <w:numFmt w:val="bullet"/>
+      <w:lvlText w:val="o"/>
+      <w:lvlJc w:val="start"/>
+      <w:pPr>
+        <w:ind w:start="288pt" w:hanging="18pt"/>
+      </w:pPr>
+      <w:rPr>
+        <w:rFonts w:ascii="Courier New" w:hAnsi="Courier New" w:cs="Courier New" w:hint="default"/>
+      </w:rPr>
+    </w:lvl>
+    <w:lvl w:ilvl="8" w:tplc="04090005" w:tentative="1">
+      <w:start w:val="1"/>
+      <w:numFmt w:val="bullet"/>
+      <w:lvlText w:val=""/>
+      <w:lvlJc w:val="start"/>
+      <w:pPr>
+        <w:ind w:start="324pt" w:hanging="18pt"/>
+      </w:pPr>
+      <w:rPr>
+        <w:rFonts w:ascii="Wingdings" w:hAnsi="Wingdings" w:hint="default"/>
+      </w:rPr>
+    </w:lvl>
+  </w:abstractNum>
+  <w:num w:numId="1">
+    <w:abstractNumId w:val="0"/>
+  </w:num>
+</w:numbering>
 </file>
 
 <file path=word/styles.xml><?xml version="1.0" encoding="utf-8"?>
@@ -3195,6 +3902,17 @@
       <w:szCs w:val="56"/>
     </w:rPr>
   </w:style>
+  <w:style w:type="paragraph" w:styleId="ListParagraph">
+    <w:name w:val="List Paragraph"/>
+    <w:basedOn w:val="Normal"/>
+    <w:uiPriority w:val="34"/>
+    <w:qFormat/>
+    <w:rsid w:val="00013EEC"/>
+    <w:pPr>
+      <w:ind w:start="36pt"/>
+      <w:contextualSpacing/>
+    </w:pPr>
+  </w:style>
 </w:styles>
 </file>
 

</xml_diff>